<commit_message>
Se actualizaron diagramas, Indice y vsrsion
</commit_message>
<xml_diff>
--- a/DOCUMENTOS TP1/ENTREGABLE FINAL TP1/Documentacion_Final_V1.4.docx
+++ b/DOCUMENTOS TP1/ENTREGABLE FINAL TP1/Documentacion_Final_V1.4.docx
@@ -1185,7 +1185,6 @@
         <w:r>
           <w:rPr>
             <w:noProof/>
-            <w:webHidden/>
           </w:rPr>
         </w:r>
         <w:r>
@@ -1258,7 +1257,6 @@
         <w:r>
           <w:rPr>
             <w:noProof/>
-            <w:webHidden/>
           </w:rPr>
         </w:r>
         <w:r>
@@ -1331,7 +1329,6 @@
         <w:r>
           <w:rPr>
             <w:noProof/>
-            <w:webHidden/>
           </w:rPr>
         </w:r>
         <w:r>
@@ -1404,7 +1401,6 @@
         <w:r>
           <w:rPr>
             <w:noProof/>
-            <w:webHidden/>
           </w:rPr>
         </w:r>
         <w:r>
@@ -1477,7 +1473,6 @@
         <w:r>
           <w:rPr>
             <w:noProof/>
-            <w:webHidden/>
           </w:rPr>
         </w:r>
         <w:r>
@@ -1564,7 +1559,6 @@
         <w:r>
           <w:rPr>
             <w:noProof/>
-            <w:webHidden/>
           </w:rPr>
         </w:r>
         <w:r>
@@ -1652,7 +1646,6 @@
         <w:r>
           <w:rPr>
             <w:noProof/>
-            <w:webHidden/>
           </w:rPr>
         </w:r>
         <w:r>
@@ -1740,7 +1733,6 @@
         <w:r>
           <w:rPr>
             <w:noProof/>
-            <w:webHidden/>
           </w:rPr>
         </w:r>
         <w:r>
@@ -1828,7 +1820,6 @@
         <w:r>
           <w:rPr>
             <w:noProof/>
-            <w:webHidden/>
           </w:rPr>
         </w:r>
         <w:r>
@@ -1916,7 +1907,6 @@
         <w:r>
           <w:rPr>
             <w:noProof/>
-            <w:webHidden/>
           </w:rPr>
         </w:r>
         <w:r>
@@ -2004,7 +1994,6 @@
         <w:r>
           <w:rPr>
             <w:noProof/>
-            <w:webHidden/>
           </w:rPr>
         </w:r>
         <w:r>
@@ -2092,7 +2081,6 @@
         <w:r>
           <w:rPr>
             <w:noProof/>
-            <w:webHidden/>
           </w:rPr>
         </w:r>
         <w:r>
@@ -2179,7 +2167,6 @@
         <w:r>
           <w:rPr>
             <w:noProof/>
-            <w:webHidden/>
           </w:rPr>
         </w:r>
         <w:r>
@@ -2267,7 +2254,6 @@
         <w:r>
           <w:rPr>
             <w:noProof/>
-            <w:webHidden/>
           </w:rPr>
         </w:r>
         <w:r>
@@ -2355,7 +2341,6 @@
         <w:r>
           <w:rPr>
             <w:noProof/>
-            <w:webHidden/>
           </w:rPr>
         </w:r>
         <w:r>
@@ -2428,7 +2413,6 @@
         <w:r>
           <w:rPr>
             <w:noProof/>
-            <w:webHidden/>
           </w:rPr>
         </w:r>
         <w:r>
@@ -2501,7 +2485,6 @@
         <w:r>
           <w:rPr>
             <w:noProof/>
-            <w:webHidden/>
           </w:rPr>
         </w:r>
         <w:r>
@@ -2588,7 +2571,6 @@
         <w:r>
           <w:rPr>
             <w:noProof/>
-            <w:webHidden/>
           </w:rPr>
         </w:r>
         <w:r>
@@ -2675,22 +2657,21 @@
         <w:r>
           <w:rPr>
             <w:noProof/>
+          </w:rPr>
+        </w:r>
+        <w:r>
+          <w:rPr>
+            <w:noProof/>
             <w:webHidden/>
           </w:rPr>
+          <w:fldChar w:fldCharType="separate"/>
         </w:r>
         <w:r>
           <w:rPr>
             <w:noProof/>
             <w:webHidden/>
           </w:rPr>
-          <w:fldChar w:fldCharType="separate"/>
-        </w:r>
-        <w:r>
-          <w:rPr>
-            <w:noProof/>
-            <w:webHidden/>
-          </w:rPr>
-          <w:t>15</w:t>
+          <w:t>16</w:t>
         </w:r>
         <w:r>
           <w:rPr>
@@ -2763,22 +2744,21 @@
         <w:r>
           <w:rPr>
             <w:noProof/>
+          </w:rPr>
+        </w:r>
+        <w:r>
+          <w:rPr>
+            <w:noProof/>
             <w:webHidden/>
           </w:rPr>
+          <w:fldChar w:fldCharType="separate"/>
         </w:r>
         <w:r>
           <w:rPr>
             <w:noProof/>
             <w:webHidden/>
           </w:rPr>
-          <w:fldChar w:fldCharType="separate"/>
-        </w:r>
-        <w:r>
-          <w:rPr>
-            <w:noProof/>
-            <w:webHidden/>
-          </w:rPr>
-          <w:t>15</w:t>
+          <w:t>16</w:t>
         </w:r>
         <w:r>
           <w:rPr>
@@ -2851,22 +2831,21 @@
         <w:r>
           <w:rPr>
             <w:noProof/>
+          </w:rPr>
+        </w:r>
+        <w:r>
+          <w:rPr>
+            <w:noProof/>
             <w:webHidden/>
           </w:rPr>
+          <w:fldChar w:fldCharType="separate"/>
         </w:r>
         <w:r>
           <w:rPr>
             <w:noProof/>
             <w:webHidden/>
           </w:rPr>
-          <w:fldChar w:fldCharType="separate"/>
-        </w:r>
-        <w:r>
-          <w:rPr>
-            <w:noProof/>
-            <w:webHidden/>
-          </w:rPr>
-          <w:t>16</w:t>
+          <w:t>17</w:t>
         </w:r>
         <w:r>
           <w:rPr>
@@ -2938,22 +2917,21 @@
         <w:r>
           <w:rPr>
             <w:noProof/>
+          </w:rPr>
+        </w:r>
+        <w:r>
+          <w:rPr>
+            <w:noProof/>
             <w:webHidden/>
           </w:rPr>
+          <w:fldChar w:fldCharType="separate"/>
         </w:r>
         <w:r>
           <w:rPr>
             <w:noProof/>
             <w:webHidden/>
           </w:rPr>
-          <w:fldChar w:fldCharType="separate"/>
-        </w:r>
-        <w:r>
-          <w:rPr>
-            <w:noProof/>
-            <w:webHidden/>
-          </w:rPr>
-          <w:t>17</w:t>
+          <w:t>18</w:t>
         </w:r>
         <w:r>
           <w:rPr>
@@ -3026,22 +3004,21 @@
         <w:r>
           <w:rPr>
             <w:noProof/>
+          </w:rPr>
+        </w:r>
+        <w:r>
+          <w:rPr>
+            <w:noProof/>
             <w:webHidden/>
           </w:rPr>
+          <w:fldChar w:fldCharType="separate"/>
         </w:r>
         <w:r>
           <w:rPr>
             <w:noProof/>
             <w:webHidden/>
           </w:rPr>
-          <w:fldChar w:fldCharType="separate"/>
-        </w:r>
-        <w:r>
-          <w:rPr>
-            <w:noProof/>
-            <w:webHidden/>
-          </w:rPr>
-          <w:t>17</w:t>
+          <w:t>18</w:t>
         </w:r>
         <w:r>
           <w:rPr>
@@ -3114,22 +3091,21 @@
         <w:r>
           <w:rPr>
             <w:noProof/>
+          </w:rPr>
+        </w:r>
+        <w:r>
+          <w:rPr>
+            <w:noProof/>
             <w:webHidden/>
           </w:rPr>
+          <w:fldChar w:fldCharType="separate"/>
         </w:r>
         <w:r>
           <w:rPr>
             <w:noProof/>
             <w:webHidden/>
           </w:rPr>
-          <w:fldChar w:fldCharType="separate"/>
-        </w:r>
-        <w:r>
-          <w:rPr>
-            <w:noProof/>
-            <w:webHidden/>
-          </w:rPr>
-          <w:t>17</w:t>
+          <w:t>18</w:t>
         </w:r>
         <w:r>
           <w:rPr>
@@ -3201,22 +3177,21 @@
         <w:r>
           <w:rPr>
             <w:noProof/>
+          </w:rPr>
+        </w:r>
+        <w:r>
+          <w:rPr>
+            <w:noProof/>
             <w:webHidden/>
           </w:rPr>
+          <w:fldChar w:fldCharType="separate"/>
         </w:r>
         <w:r>
           <w:rPr>
             <w:noProof/>
             <w:webHidden/>
           </w:rPr>
-          <w:fldChar w:fldCharType="separate"/>
-        </w:r>
-        <w:r>
-          <w:rPr>
-            <w:noProof/>
-            <w:webHidden/>
-          </w:rPr>
-          <w:t>22</w:t>
+          <w:t>24</w:t>
         </w:r>
         <w:r>
           <w:rPr>
@@ -3274,22 +3249,21 @@
         <w:r>
           <w:rPr>
             <w:noProof/>
+          </w:rPr>
+        </w:r>
+        <w:r>
+          <w:rPr>
+            <w:noProof/>
             <w:webHidden/>
           </w:rPr>
+          <w:fldChar w:fldCharType="separate"/>
         </w:r>
         <w:r>
           <w:rPr>
             <w:noProof/>
             <w:webHidden/>
           </w:rPr>
-          <w:fldChar w:fldCharType="separate"/>
-        </w:r>
-        <w:r>
-          <w:rPr>
-            <w:noProof/>
-            <w:webHidden/>
-          </w:rPr>
-          <w:t>37</w:t>
+          <w:t>39</w:t>
         </w:r>
         <w:r>
           <w:rPr>
@@ -3347,22 +3321,21 @@
         <w:r>
           <w:rPr>
             <w:noProof/>
+          </w:rPr>
+        </w:r>
+        <w:r>
+          <w:rPr>
+            <w:noProof/>
             <w:webHidden/>
           </w:rPr>
+          <w:fldChar w:fldCharType="separate"/>
         </w:r>
         <w:r>
           <w:rPr>
             <w:noProof/>
             <w:webHidden/>
           </w:rPr>
-          <w:fldChar w:fldCharType="separate"/>
-        </w:r>
-        <w:r>
-          <w:rPr>
-            <w:noProof/>
-            <w:webHidden/>
-          </w:rPr>
-          <w:t>37</w:t>
+          <w:t>39</w:t>
         </w:r>
         <w:r>
           <w:rPr>
@@ -3434,22 +3407,21 @@
         <w:r>
           <w:rPr>
             <w:noProof/>
+          </w:rPr>
+        </w:r>
+        <w:r>
+          <w:rPr>
+            <w:noProof/>
             <w:webHidden/>
           </w:rPr>
+          <w:fldChar w:fldCharType="separate"/>
         </w:r>
         <w:r>
           <w:rPr>
             <w:noProof/>
             <w:webHidden/>
           </w:rPr>
-          <w:fldChar w:fldCharType="separate"/>
-        </w:r>
-        <w:r>
-          <w:rPr>
-            <w:noProof/>
-            <w:webHidden/>
-          </w:rPr>
-          <w:t>37</w:t>
+          <w:t>39</w:t>
         </w:r>
         <w:r>
           <w:rPr>
@@ -3522,22 +3494,21 @@
         <w:r>
           <w:rPr>
             <w:noProof/>
+          </w:rPr>
+        </w:r>
+        <w:r>
+          <w:rPr>
+            <w:noProof/>
             <w:webHidden/>
           </w:rPr>
+          <w:fldChar w:fldCharType="separate"/>
         </w:r>
         <w:r>
           <w:rPr>
             <w:noProof/>
             <w:webHidden/>
           </w:rPr>
-          <w:fldChar w:fldCharType="separate"/>
-        </w:r>
-        <w:r>
-          <w:rPr>
-            <w:noProof/>
-            <w:webHidden/>
-          </w:rPr>
-          <w:t>37</w:t>
+          <w:t>39</w:t>
         </w:r>
         <w:r>
           <w:rPr>
@@ -3610,22 +3581,21 @@
         <w:r>
           <w:rPr>
             <w:noProof/>
+          </w:rPr>
+        </w:r>
+        <w:r>
+          <w:rPr>
+            <w:noProof/>
             <w:webHidden/>
           </w:rPr>
+          <w:fldChar w:fldCharType="separate"/>
         </w:r>
         <w:r>
           <w:rPr>
             <w:noProof/>
             <w:webHidden/>
           </w:rPr>
-          <w:fldChar w:fldCharType="separate"/>
-        </w:r>
-        <w:r>
-          <w:rPr>
-            <w:noProof/>
-            <w:webHidden/>
-          </w:rPr>
-          <w:t>39</w:t>
+          <w:t>41</w:t>
         </w:r>
         <w:r>
           <w:rPr>
@@ -3698,22 +3668,21 @@
         <w:r>
           <w:rPr>
             <w:noProof/>
+          </w:rPr>
+        </w:r>
+        <w:r>
+          <w:rPr>
+            <w:noProof/>
             <w:webHidden/>
           </w:rPr>
+          <w:fldChar w:fldCharType="separate"/>
         </w:r>
         <w:r>
           <w:rPr>
             <w:noProof/>
             <w:webHidden/>
           </w:rPr>
-          <w:fldChar w:fldCharType="separate"/>
-        </w:r>
-        <w:r>
-          <w:rPr>
-            <w:noProof/>
-            <w:webHidden/>
-          </w:rPr>
-          <w:t>40</w:t>
+          <w:t>42</w:t>
         </w:r>
         <w:r>
           <w:rPr>
@@ -3786,22 +3755,21 @@
         <w:r>
           <w:rPr>
             <w:noProof/>
+          </w:rPr>
+        </w:r>
+        <w:r>
+          <w:rPr>
+            <w:noProof/>
             <w:webHidden/>
           </w:rPr>
+          <w:fldChar w:fldCharType="separate"/>
         </w:r>
         <w:r>
           <w:rPr>
             <w:noProof/>
             <w:webHidden/>
           </w:rPr>
-          <w:fldChar w:fldCharType="separate"/>
-        </w:r>
-        <w:r>
-          <w:rPr>
-            <w:noProof/>
-            <w:webHidden/>
-          </w:rPr>
-          <w:t>40</w:t>
+          <w:t>42</w:t>
         </w:r>
         <w:r>
           <w:rPr>
@@ -3874,22 +3842,21 @@
         <w:r>
           <w:rPr>
             <w:noProof/>
+          </w:rPr>
+        </w:r>
+        <w:r>
+          <w:rPr>
+            <w:noProof/>
             <w:webHidden/>
           </w:rPr>
+          <w:fldChar w:fldCharType="separate"/>
         </w:r>
         <w:r>
           <w:rPr>
             <w:noProof/>
             <w:webHidden/>
           </w:rPr>
-          <w:fldChar w:fldCharType="separate"/>
-        </w:r>
-        <w:r>
-          <w:rPr>
-            <w:noProof/>
-            <w:webHidden/>
-          </w:rPr>
-          <w:t>40</w:t>
+          <w:t>42</w:t>
         </w:r>
         <w:r>
           <w:rPr>
@@ -3962,22 +3929,21 @@
         <w:r>
           <w:rPr>
             <w:noProof/>
+          </w:rPr>
+        </w:r>
+        <w:r>
+          <w:rPr>
+            <w:noProof/>
             <w:webHidden/>
           </w:rPr>
+          <w:fldChar w:fldCharType="separate"/>
         </w:r>
         <w:r>
           <w:rPr>
             <w:noProof/>
             <w:webHidden/>
           </w:rPr>
-          <w:fldChar w:fldCharType="separate"/>
-        </w:r>
-        <w:r>
-          <w:rPr>
-            <w:noProof/>
-            <w:webHidden/>
-          </w:rPr>
-          <w:t>41</w:t>
+          <w:t>43</w:t>
         </w:r>
         <w:r>
           <w:rPr>
@@ -4050,22 +4016,21 @@
         <w:r>
           <w:rPr>
             <w:noProof/>
+          </w:rPr>
+        </w:r>
+        <w:r>
+          <w:rPr>
+            <w:noProof/>
             <w:webHidden/>
           </w:rPr>
+          <w:fldChar w:fldCharType="separate"/>
         </w:r>
         <w:r>
           <w:rPr>
             <w:noProof/>
             <w:webHidden/>
           </w:rPr>
-          <w:fldChar w:fldCharType="separate"/>
-        </w:r>
-        <w:r>
-          <w:rPr>
-            <w:noProof/>
-            <w:webHidden/>
-          </w:rPr>
-          <w:t>42</w:t>
+          <w:t>44</w:t>
         </w:r>
         <w:r>
           <w:rPr>
@@ -4138,22 +4103,21 @@
         <w:r>
           <w:rPr>
             <w:noProof/>
+          </w:rPr>
+        </w:r>
+        <w:r>
+          <w:rPr>
+            <w:noProof/>
             <w:webHidden/>
           </w:rPr>
+          <w:fldChar w:fldCharType="separate"/>
         </w:r>
         <w:r>
           <w:rPr>
             <w:noProof/>
             <w:webHidden/>
           </w:rPr>
-          <w:fldChar w:fldCharType="separate"/>
-        </w:r>
-        <w:r>
-          <w:rPr>
-            <w:noProof/>
-            <w:webHidden/>
-          </w:rPr>
-          <w:t>42</w:t>
+          <w:t>44</w:t>
         </w:r>
         <w:r>
           <w:rPr>
@@ -4226,22 +4190,21 @@
         <w:r>
           <w:rPr>
             <w:noProof/>
+          </w:rPr>
+        </w:r>
+        <w:r>
+          <w:rPr>
+            <w:noProof/>
             <w:webHidden/>
           </w:rPr>
+          <w:fldChar w:fldCharType="separate"/>
         </w:r>
         <w:r>
           <w:rPr>
             <w:noProof/>
             <w:webHidden/>
           </w:rPr>
-          <w:fldChar w:fldCharType="separate"/>
-        </w:r>
-        <w:r>
-          <w:rPr>
-            <w:noProof/>
-            <w:webHidden/>
-          </w:rPr>
-          <w:t>42</w:t>
+          <w:t>44</w:t>
         </w:r>
         <w:r>
           <w:rPr>
@@ -4314,22 +4277,21 @@
         <w:r>
           <w:rPr>
             <w:noProof/>
+          </w:rPr>
+        </w:r>
+        <w:r>
+          <w:rPr>
+            <w:noProof/>
             <w:webHidden/>
           </w:rPr>
+          <w:fldChar w:fldCharType="separate"/>
         </w:r>
         <w:r>
           <w:rPr>
             <w:noProof/>
             <w:webHidden/>
           </w:rPr>
-          <w:fldChar w:fldCharType="separate"/>
-        </w:r>
-        <w:r>
-          <w:rPr>
-            <w:noProof/>
-            <w:webHidden/>
-          </w:rPr>
-          <w:t>43</w:t>
+          <w:t>45</w:t>
         </w:r>
         <w:r>
           <w:rPr>
@@ -4402,22 +4364,21 @@
         <w:r>
           <w:rPr>
             <w:noProof/>
+          </w:rPr>
+        </w:r>
+        <w:r>
+          <w:rPr>
+            <w:noProof/>
             <w:webHidden/>
           </w:rPr>
+          <w:fldChar w:fldCharType="separate"/>
         </w:r>
         <w:r>
           <w:rPr>
             <w:noProof/>
             <w:webHidden/>
           </w:rPr>
-          <w:fldChar w:fldCharType="separate"/>
-        </w:r>
-        <w:r>
-          <w:rPr>
-            <w:noProof/>
-            <w:webHidden/>
-          </w:rPr>
-          <w:t>43</w:t>
+          <w:t>45</w:t>
         </w:r>
         <w:r>
           <w:rPr>
@@ -4490,22 +4451,21 @@
         <w:r>
           <w:rPr>
             <w:noProof/>
+          </w:rPr>
+        </w:r>
+        <w:r>
+          <w:rPr>
+            <w:noProof/>
             <w:webHidden/>
           </w:rPr>
+          <w:fldChar w:fldCharType="separate"/>
         </w:r>
         <w:r>
           <w:rPr>
             <w:noProof/>
             <w:webHidden/>
           </w:rPr>
-          <w:fldChar w:fldCharType="separate"/>
-        </w:r>
-        <w:r>
-          <w:rPr>
-            <w:noProof/>
-            <w:webHidden/>
-          </w:rPr>
-          <w:t>44</w:t>
+          <w:t>45</w:t>
         </w:r>
         <w:r>
           <w:rPr>
@@ -4577,22 +4537,21 @@
         <w:r>
           <w:rPr>
             <w:noProof/>
+          </w:rPr>
+        </w:r>
+        <w:r>
+          <w:rPr>
+            <w:noProof/>
             <w:webHidden/>
           </w:rPr>
+          <w:fldChar w:fldCharType="separate"/>
         </w:r>
         <w:r>
           <w:rPr>
             <w:noProof/>
             <w:webHidden/>
           </w:rPr>
-          <w:fldChar w:fldCharType="separate"/>
-        </w:r>
-        <w:r>
-          <w:rPr>
-            <w:noProof/>
-            <w:webHidden/>
-          </w:rPr>
-          <w:t>44</w:t>
+          <w:t>46</w:t>
         </w:r>
         <w:r>
           <w:rPr>
@@ -4665,22 +4624,21 @@
         <w:r>
           <w:rPr>
             <w:noProof/>
+          </w:rPr>
+        </w:r>
+        <w:r>
+          <w:rPr>
+            <w:noProof/>
             <w:webHidden/>
           </w:rPr>
+          <w:fldChar w:fldCharType="separate"/>
         </w:r>
         <w:r>
           <w:rPr>
             <w:noProof/>
             <w:webHidden/>
           </w:rPr>
-          <w:fldChar w:fldCharType="separate"/>
-        </w:r>
-        <w:r>
-          <w:rPr>
-            <w:noProof/>
-            <w:webHidden/>
-          </w:rPr>
-          <w:t>44</w:t>
+          <w:t>46</w:t>
         </w:r>
         <w:r>
           <w:rPr>
@@ -4753,22 +4711,21 @@
         <w:r>
           <w:rPr>
             <w:noProof/>
+          </w:rPr>
+        </w:r>
+        <w:r>
+          <w:rPr>
+            <w:noProof/>
             <w:webHidden/>
           </w:rPr>
+          <w:fldChar w:fldCharType="separate"/>
         </w:r>
         <w:r>
           <w:rPr>
             <w:noProof/>
             <w:webHidden/>
           </w:rPr>
-          <w:fldChar w:fldCharType="separate"/>
-        </w:r>
-        <w:r>
-          <w:rPr>
-            <w:noProof/>
-            <w:webHidden/>
-          </w:rPr>
-          <w:t>46</w:t>
+          <w:t>48</w:t>
         </w:r>
         <w:r>
           <w:rPr>
@@ -4841,22 +4798,21 @@
         <w:r>
           <w:rPr>
             <w:noProof/>
+          </w:rPr>
+        </w:r>
+        <w:r>
+          <w:rPr>
+            <w:noProof/>
             <w:webHidden/>
           </w:rPr>
+          <w:fldChar w:fldCharType="separate"/>
         </w:r>
         <w:r>
           <w:rPr>
             <w:noProof/>
             <w:webHidden/>
           </w:rPr>
-          <w:fldChar w:fldCharType="separate"/>
-        </w:r>
-        <w:r>
-          <w:rPr>
-            <w:noProof/>
-            <w:webHidden/>
-          </w:rPr>
-          <w:t>47</w:t>
+          <w:t>49</w:t>
         </w:r>
         <w:r>
           <w:rPr>
@@ -4929,22 +4885,21 @@
         <w:r>
           <w:rPr>
             <w:noProof/>
+          </w:rPr>
+        </w:r>
+        <w:r>
+          <w:rPr>
+            <w:noProof/>
             <w:webHidden/>
           </w:rPr>
+          <w:fldChar w:fldCharType="separate"/>
         </w:r>
         <w:r>
           <w:rPr>
             <w:noProof/>
             <w:webHidden/>
           </w:rPr>
-          <w:fldChar w:fldCharType="separate"/>
-        </w:r>
-        <w:r>
-          <w:rPr>
-            <w:noProof/>
-            <w:webHidden/>
-          </w:rPr>
-          <w:t>47</w:t>
+          <w:t>49</w:t>
         </w:r>
         <w:r>
           <w:rPr>
@@ -5017,22 +4972,21 @@
         <w:r>
           <w:rPr>
             <w:noProof/>
+          </w:rPr>
+        </w:r>
+        <w:r>
+          <w:rPr>
+            <w:noProof/>
             <w:webHidden/>
           </w:rPr>
+          <w:fldChar w:fldCharType="separate"/>
         </w:r>
         <w:r>
           <w:rPr>
             <w:noProof/>
             <w:webHidden/>
           </w:rPr>
-          <w:fldChar w:fldCharType="separate"/>
-        </w:r>
-        <w:r>
-          <w:rPr>
-            <w:noProof/>
-            <w:webHidden/>
-          </w:rPr>
-          <w:t>48</w:t>
+          <w:t>50</w:t>
         </w:r>
         <w:r>
           <w:rPr>
@@ -5104,22 +5058,21 @@
         <w:r>
           <w:rPr>
             <w:noProof/>
+          </w:rPr>
+        </w:r>
+        <w:r>
+          <w:rPr>
+            <w:noProof/>
             <w:webHidden/>
           </w:rPr>
+          <w:fldChar w:fldCharType="separate"/>
         </w:r>
         <w:r>
           <w:rPr>
             <w:noProof/>
             <w:webHidden/>
           </w:rPr>
-          <w:fldChar w:fldCharType="separate"/>
-        </w:r>
-        <w:r>
-          <w:rPr>
-            <w:noProof/>
-            <w:webHidden/>
-          </w:rPr>
-          <w:t>48</w:t>
+          <w:t>50</w:t>
         </w:r>
         <w:r>
           <w:rPr>
@@ -5191,22 +5144,21 @@
         <w:r>
           <w:rPr>
             <w:noProof/>
+          </w:rPr>
+        </w:r>
+        <w:r>
+          <w:rPr>
+            <w:noProof/>
             <w:webHidden/>
           </w:rPr>
+          <w:fldChar w:fldCharType="separate"/>
         </w:r>
         <w:r>
           <w:rPr>
             <w:noProof/>
             <w:webHidden/>
           </w:rPr>
-          <w:fldChar w:fldCharType="separate"/>
-        </w:r>
-        <w:r>
-          <w:rPr>
-            <w:noProof/>
-            <w:webHidden/>
-          </w:rPr>
-          <w:t>49</w:t>
+          <w:t>50</w:t>
         </w:r>
         <w:r>
           <w:rPr>
@@ -5278,22 +5230,21 @@
         <w:r>
           <w:rPr>
             <w:noProof/>
+          </w:rPr>
+        </w:r>
+        <w:r>
+          <w:rPr>
+            <w:noProof/>
             <w:webHidden/>
           </w:rPr>
+          <w:fldChar w:fldCharType="separate"/>
         </w:r>
         <w:r>
           <w:rPr>
             <w:noProof/>
             <w:webHidden/>
           </w:rPr>
-          <w:fldChar w:fldCharType="separate"/>
-        </w:r>
-        <w:r>
-          <w:rPr>
-            <w:noProof/>
-            <w:webHidden/>
-          </w:rPr>
-          <w:t>50</w:t>
+          <w:t>52</w:t>
         </w:r>
         <w:r>
           <w:rPr>
@@ -5365,22 +5316,21 @@
         <w:r>
           <w:rPr>
             <w:noProof/>
+          </w:rPr>
+        </w:r>
+        <w:r>
+          <w:rPr>
+            <w:noProof/>
             <w:webHidden/>
           </w:rPr>
+          <w:fldChar w:fldCharType="separate"/>
         </w:r>
         <w:r>
           <w:rPr>
             <w:noProof/>
             <w:webHidden/>
           </w:rPr>
-          <w:fldChar w:fldCharType="separate"/>
-        </w:r>
-        <w:r>
-          <w:rPr>
-            <w:noProof/>
-            <w:webHidden/>
-          </w:rPr>
-          <w:t>50</w:t>
+          <w:t>52</w:t>
         </w:r>
         <w:r>
           <w:rPr>
@@ -5452,22 +5402,21 @@
         <w:r>
           <w:rPr>
             <w:noProof/>
+          </w:rPr>
+        </w:r>
+        <w:r>
+          <w:rPr>
+            <w:noProof/>
             <w:webHidden/>
           </w:rPr>
+          <w:fldChar w:fldCharType="separate"/>
         </w:r>
         <w:r>
           <w:rPr>
             <w:noProof/>
             <w:webHidden/>
           </w:rPr>
-          <w:fldChar w:fldCharType="separate"/>
-        </w:r>
-        <w:r>
-          <w:rPr>
-            <w:noProof/>
-            <w:webHidden/>
-          </w:rPr>
-          <w:t>51</w:t>
+          <w:t>53</w:t>
         </w:r>
         <w:r>
           <w:rPr>
@@ -5539,22 +5488,21 @@
         <w:r>
           <w:rPr>
             <w:noProof/>
+          </w:rPr>
+        </w:r>
+        <w:r>
+          <w:rPr>
+            <w:noProof/>
             <w:webHidden/>
           </w:rPr>
+          <w:fldChar w:fldCharType="separate"/>
         </w:r>
         <w:r>
           <w:rPr>
             <w:noProof/>
             <w:webHidden/>
           </w:rPr>
-          <w:fldChar w:fldCharType="separate"/>
-        </w:r>
-        <w:r>
-          <w:rPr>
-            <w:noProof/>
-            <w:webHidden/>
-          </w:rPr>
-          <w:t>51</w:t>
+          <w:t>54</w:t>
         </w:r>
         <w:r>
           <w:rPr>
@@ -5627,22 +5575,21 @@
         <w:r>
           <w:rPr>
             <w:noProof/>
+          </w:rPr>
+        </w:r>
+        <w:r>
+          <w:rPr>
+            <w:noProof/>
             <w:webHidden/>
           </w:rPr>
+          <w:fldChar w:fldCharType="separate"/>
         </w:r>
         <w:r>
           <w:rPr>
             <w:noProof/>
             <w:webHidden/>
           </w:rPr>
-          <w:fldChar w:fldCharType="separate"/>
-        </w:r>
-        <w:r>
-          <w:rPr>
-            <w:noProof/>
-            <w:webHidden/>
-          </w:rPr>
-          <w:t>51</w:t>
+          <w:t>54</w:t>
         </w:r>
         <w:r>
           <w:rPr>
@@ -5715,22 +5662,21 @@
         <w:r>
           <w:rPr>
             <w:noProof/>
+          </w:rPr>
+        </w:r>
+        <w:r>
+          <w:rPr>
+            <w:noProof/>
             <w:webHidden/>
           </w:rPr>
+          <w:fldChar w:fldCharType="separate"/>
         </w:r>
         <w:r>
           <w:rPr>
             <w:noProof/>
             <w:webHidden/>
           </w:rPr>
-          <w:fldChar w:fldCharType="separate"/>
-        </w:r>
-        <w:r>
-          <w:rPr>
-            <w:noProof/>
-            <w:webHidden/>
-          </w:rPr>
-          <w:t>54</w:t>
+          <w:t>56</w:t>
         </w:r>
         <w:r>
           <w:rPr>
@@ -5803,22 +5749,21 @@
         <w:r>
           <w:rPr>
             <w:noProof/>
+          </w:rPr>
+        </w:r>
+        <w:r>
+          <w:rPr>
+            <w:noProof/>
             <w:webHidden/>
           </w:rPr>
+          <w:fldChar w:fldCharType="separate"/>
         </w:r>
         <w:r>
           <w:rPr>
             <w:noProof/>
             <w:webHidden/>
           </w:rPr>
-          <w:fldChar w:fldCharType="separate"/>
-        </w:r>
-        <w:r>
-          <w:rPr>
-            <w:noProof/>
-            <w:webHidden/>
-          </w:rPr>
-          <w:t>56</w:t>
+          <w:t>58</w:t>
         </w:r>
         <w:r>
           <w:rPr>
@@ -5876,22 +5821,21 @@
         <w:r>
           <w:rPr>
             <w:noProof/>
+          </w:rPr>
+        </w:r>
+        <w:r>
+          <w:rPr>
+            <w:noProof/>
             <w:webHidden/>
           </w:rPr>
+          <w:fldChar w:fldCharType="separate"/>
         </w:r>
         <w:r>
           <w:rPr>
             <w:noProof/>
             <w:webHidden/>
           </w:rPr>
-          <w:fldChar w:fldCharType="separate"/>
-        </w:r>
-        <w:r>
-          <w:rPr>
-            <w:noProof/>
-            <w:webHidden/>
-          </w:rPr>
-          <w:t>57</w:t>
+          <w:t>59</w:t>
         </w:r>
         <w:r>
           <w:rPr>
@@ -5949,22 +5893,21 @@
         <w:r>
           <w:rPr>
             <w:noProof/>
+          </w:rPr>
+        </w:r>
+        <w:r>
+          <w:rPr>
+            <w:noProof/>
             <w:webHidden/>
           </w:rPr>
+          <w:fldChar w:fldCharType="separate"/>
         </w:r>
         <w:r>
           <w:rPr>
             <w:noProof/>
             <w:webHidden/>
           </w:rPr>
-          <w:fldChar w:fldCharType="separate"/>
-        </w:r>
-        <w:r>
-          <w:rPr>
-            <w:noProof/>
-            <w:webHidden/>
-          </w:rPr>
-          <w:t>57</w:t>
+          <w:t>59</w:t>
         </w:r>
         <w:r>
           <w:rPr>
@@ -6036,22 +5979,21 @@
         <w:r>
           <w:rPr>
             <w:noProof/>
+          </w:rPr>
+        </w:r>
+        <w:r>
+          <w:rPr>
+            <w:noProof/>
             <w:webHidden/>
           </w:rPr>
+          <w:fldChar w:fldCharType="separate"/>
         </w:r>
         <w:r>
           <w:rPr>
             <w:noProof/>
             <w:webHidden/>
           </w:rPr>
-          <w:fldChar w:fldCharType="separate"/>
-        </w:r>
-        <w:r>
-          <w:rPr>
-            <w:noProof/>
-            <w:webHidden/>
-          </w:rPr>
-          <w:t>57</w:t>
+          <w:t>59</w:t>
         </w:r>
         <w:r>
           <w:rPr>
@@ -6123,22 +6065,21 @@
         <w:r>
           <w:rPr>
             <w:noProof/>
+          </w:rPr>
+        </w:r>
+        <w:r>
+          <w:rPr>
+            <w:noProof/>
             <w:webHidden/>
           </w:rPr>
+          <w:fldChar w:fldCharType="separate"/>
         </w:r>
         <w:r>
           <w:rPr>
             <w:noProof/>
             <w:webHidden/>
           </w:rPr>
-          <w:fldChar w:fldCharType="separate"/>
-        </w:r>
-        <w:r>
-          <w:rPr>
-            <w:noProof/>
-            <w:webHidden/>
-          </w:rPr>
-          <w:t>63</w:t>
+          <w:t>65</w:t>
         </w:r>
         <w:r>
           <w:rPr>
@@ -6210,22 +6151,21 @@
         <w:r>
           <w:rPr>
             <w:noProof/>
+          </w:rPr>
+        </w:r>
+        <w:r>
+          <w:rPr>
+            <w:noProof/>
             <w:webHidden/>
           </w:rPr>
+          <w:fldChar w:fldCharType="separate"/>
         </w:r>
         <w:r>
           <w:rPr>
             <w:noProof/>
             <w:webHidden/>
           </w:rPr>
-          <w:fldChar w:fldCharType="separate"/>
-        </w:r>
-        <w:r>
-          <w:rPr>
-            <w:noProof/>
-            <w:webHidden/>
-          </w:rPr>
-          <w:t>63</w:t>
+          <w:t>65</w:t>
         </w:r>
         <w:r>
           <w:rPr>
@@ -6297,22 +6237,21 @@
         <w:r>
           <w:rPr>
             <w:noProof/>
+          </w:rPr>
+        </w:r>
+        <w:r>
+          <w:rPr>
+            <w:noProof/>
             <w:webHidden/>
           </w:rPr>
+          <w:fldChar w:fldCharType="separate"/>
         </w:r>
         <w:r>
           <w:rPr>
             <w:noProof/>
             <w:webHidden/>
           </w:rPr>
-          <w:fldChar w:fldCharType="separate"/>
-        </w:r>
-        <w:r>
-          <w:rPr>
-            <w:noProof/>
-            <w:webHidden/>
-          </w:rPr>
-          <w:t>64</w:t>
+          <w:t>66</w:t>
         </w:r>
         <w:r>
           <w:rPr>
@@ -6384,22 +6323,21 @@
         <w:r>
           <w:rPr>
             <w:noProof/>
+          </w:rPr>
+        </w:r>
+        <w:r>
+          <w:rPr>
+            <w:noProof/>
             <w:webHidden/>
           </w:rPr>
+          <w:fldChar w:fldCharType="separate"/>
         </w:r>
         <w:r>
           <w:rPr>
             <w:noProof/>
             <w:webHidden/>
           </w:rPr>
-          <w:fldChar w:fldCharType="separate"/>
-        </w:r>
-        <w:r>
-          <w:rPr>
-            <w:noProof/>
-            <w:webHidden/>
-          </w:rPr>
-          <w:t>65</w:t>
+          <w:t>67</w:t>
         </w:r>
         <w:r>
           <w:rPr>
@@ -6457,22 +6395,21 @@
         <w:r>
           <w:rPr>
             <w:noProof/>
+          </w:rPr>
+        </w:r>
+        <w:r>
+          <w:rPr>
+            <w:noProof/>
             <w:webHidden/>
           </w:rPr>
+          <w:fldChar w:fldCharType="separate"/>
         </w:r>
         <w:r>
           <w:rPr>
             <w:noProof/>
             <w:webHidden/>
           </w:rPr>
-          <w:fldChar w:fldCharType="separate"/>
-        </w:r>
-        <w:r>
-          <w:rPr>
-            <w:noProof/>
-            <w:webHidden/>
-          </w:rPr>
-          <w:t>66</w:t>
+          <w:t>68</w:t>
         </w:r>
         <w:r>
           <w:rPr>
@@ -6530,22 +6467,21 @@
         <w:r>
           <w:rPr>
             <w:noProof/>
+          </w:rPr>
+        </w:r>
+        <w:r>
+          <w:rPr>
+            <w:noProof/>
             <w:webHidden/>
           </w:rPr>
+          <w:fldChar w:fldCharType="separate"/>
         </w:r>
         <w:r>
           <w:rPr>
             <w:noProof/>
             <w:webHidden/>
           </w:rPr>
-          <w:fldChar w:fldCharType="separate"/>
-        </w:r>
-        <w:r>
-          <w:rPr>
-            <w:noProof/>
-            <w:webHidden/>
-          </w:rPr>
-          <w:t>67</w:t>
+          <w:t>69</w:t>
         </w:r>
         <w:r>
           <w:rPr>
@@ -6603,22 +6539,21 @@
         <w:r>
           <w:rPr>
             <w:noProof/>
+          </w:rPr>
+        </w:r>
+        <w:r>
+          <w:rPr>
+            <w:noProof/>
             <w:webHidden/>
           </w:rPr>
+          <w:fldChar w:fldCharType="separate"/>
         </w:r>
         <w:r>
           <w:rPr>
             <w:noProof/>
             <w:webHidden/>
           </w:rPr>
-          <w:fldChar w:fldCharType="separate"/>
-        </w:r>
-        <w:r>
-          <w:rPr>
-            <w:noProof/>
-            <w:webHidden/>
-          </w:rPr>
-          <w:t>68</w:t>
+          <w:t>70</w:t>
         </w:r>
         <w:r>
           <w:rPr>
@@ -6676,22 +6611,21 @@
         <w:r>
           <w:rPr>
             <w:noProof/>
+          </w:rPr>
+        </w:r>
+        <w:r>
+          <w:rPr>
+            <w:noProof/>
             <w:webHidden/>
           </w:rPr>
+          <w:fldChar w:fldCharType="separate"/>
         </w:r>
         <w:r>
           <w:rPr>
             <w:noProof/>
             <w:webHidden/>
           </w:rPr>
-          <w:fldChar w:fldCharType="separate"/>
-        </w:r>
-        <w:r>
-          <w:rPr>
-            <w:noProof/>
-            <w:webHidden/>
-          </w:rPr>
-          <w:t>69</w:t>
+          <w:t>71</w:t>
         </w:r>
         <w:r>
           <w:rPr>
@@ -7928,6 +7862,136 @@
           </w:p>
         </w:tc>
       </w:tr>
+      <w:tr>
+        <w:tc>
+          <w:tcPr>
+            <w:tcW w:w="1526" w:type="dxa"/>
+            <w:tcBorders>
+              <w:top w:val="single" w:sz="6" w:space="0" w:color="auto"/>
+              <w:bottom w:val="single" w:sz="6" w:space="0" w:color="auto"/>
+              <w:right w:val="single" w:sz="6" w:space="0" w:color="auto"/>
+            </w:tcBorders>
+          </w:tcPr>
+          <w:p>
+            <w:pPr>
+              <w:pStyle w:val="Tabletext"/>
+              <w:spacing w:line="240" w:lineRule="auto"/>
+              <w:jc w:val="center"/>
+              <w:rPr>
+                <w:rFonts w:ascii="Arial" w:hAnsi="Arial" w:cs="Arial"/>
+                <w:sz w:val="24"/>
+                <w:szCs w:val="24"/>
+                <w:lang w:val="pt-BR"/>
+              </w:rPr>
+            </w:pPr>
+            <w:r>
+              <w:rPr>
+                <w:rFonts w:ascii="Arial" w:hAnsi="Arial" w:cs="Arial"/>
+                <w:sz w:val="24"/>
+                <w:szCs w:val="24"/>
+                <w:lang w:val="pt-BR"/>
+              </w:rPr>
+              <w:t>31/08/2012</w:t>
+            </w:r>
+          </w:p>
+        </w:tc>
+        <w:tc>
+          <w:tcPr>
+            <w:tcW w:w="1134" w:type="dxa"/>
+            <w:tcBorders>
+              <w:top w:val="single" w:sz="6" w:space="0" w:color="auto"/>
+              <w:left w:val="single" w:sz="6" w:space="0" w:color="auto"/>
+              <w:bottom w:val="single" w:sz="6" w:space="0" w:color="auto"/>
+              <w:right w:val="single" w:sz="6" w:space="0" w:color="auto"/>
+            </w:tcBorders>
+          </w:tcPr>
+          <w:p>
+            <w:pPr>
+              <w:pStyle w:val="Tabletext"/>
+              <w:spacing w:line="240" w:lineRule="auto"/>
+              <w:jc w:val="center"/>
+              <w:rPr>
+                <w:rFonts w:ascii="Arial" w:hAnsi="Arial" w:cs="Arial"/>
+                <w:sz w:val="24"/>
+                <w:szCs w:val="24"/>
+                <w:lang w:val="pt-BR"/>
+              </w:rPr>
+            </w:pPr>
+            <w:r>
+              <w:rPr>
+                <w:rFonts w:ascii="Arial" w:hAnsi="Arial" w:cs="Arial"/>
+                <w:sz w:val="24"/>
+                <w:szCs w:val="24"/>
+                <w:lang w:val="pt-BR"/>
+              </w:rPr>
+              <w:t>1.5</w:t>
+            </w:r>
+          </w:p>
+        </w:tc>
+        <w:tc>
+          <w:tcPr>
+            <w:tcW w:w="3969" w:type="dxa"/>
+            <w:tcBorders>
+              <w:top w:val="single" w:sz="6" w:space="0" w:color="auto"/>
+              <w:left w:val="single" w:sz="6" w:space="0" w:color="auto"/>
+              <w:bottom w:val="single" w:sz="6" w:space="0" w:color="auto"/>
+              <w:right w:val="single" w:sz="6" w:space="0" w:color="auto"/>
+            </w:tcBorders>
+          </w:tcPr>
+          <w:p>
+            <w:pPr>
+              <w:pStyle w:val="GC-Prrafo1"/>
+              <w:spacing w:line="276" w:lineRule="auto"/>
+              <w:jc w:val="both"/>
+              <w:rPr>
+                <w:sz w:val="24"/>
+                <w:szCs w:val="24"/>
+                <w:lang w:val="es-ES"/>
+              </w:rPr>
+            </w:pPr>
+            <w:r>
+              <w:rPr>
+                <w:sz w:val="24"/>
+                <w:szCs w:val="24"/>
+                <w:lang w:val="es-ES"/>
+              </w:rPr>
+              <w:t>Refinamiento de observaciones Del documento</w:t>
+            </w:r>
+          </w:p>
+        </w:tc>
+        <w:tc>
+          <w:tcPr>
+            <w:tcW w:w="2268" w:type="dxa"/>
+            <w:tcBorders>
+              <w:top w:val="single" w:sz="6" w:space="0" w:color="auto"/>
+              <w:left w:val="single" w:sz="6" w:space="0" w:color="auto"/>
+              <w:bottom w:val="single" w:sz="6" w:space="0" w:color="auto"/>
+            </w:tcBorders>
+          </w:tcPr>
+          <w:p>
+            <w:pPr>
+              <w:pStyle w:val="Tabletext"/>
+              <w:spacing w:line="240" w:lineRule="auto"/>
+              <w:jc w:val="center"/>
+              <w:rPr>
+                <w:rFonts w:ascii="Arial" w:hAnsi="Arial" w:cs="Arial"/>
+                <w:sz w:val="24"/>
+                <w:szCs w:val="24"/>
+                <w:lang w:val="es-ES"/>
+              </w:rPr>
+            </w:pPr>
+            <w:r>
+              <w:rPr>
+                <w:rFonts w:ascii="Arial" w:hAnsi="Arial" w:cs="Arial"/>
+                <w:sz w:val="24"/>
+                <w:szCs w:val="24"/>
+                <w:lang w:val="es-ES"/>
+              </w:rPr>
+              <w:t>Todos</w:t>
+            </w:r>
+          </w:p>
+        </w:tc>
+      </w:tr>
     </w:tbl>
     <w:p>
       <w:pPr>
@@ -7940,7 +8004,7 @@
           <w:kern w:val="32"/>
           <w:sz w:val="24"/>
           <w:szCs w:val="24"/>
-          <w:lang w:val="pt-BR"/>
+          <w:lang w:val="es-ES"/>
         </w:rPr>
       </w:pPr>
     </w:p>
@@ -7955,15 +8019,15 @@
           <w:kern w:val="32"/>
           <w:sz w:val="24"/>
           <w:szCs w:val="24"/>
-          <w:lang w:val="pt-BR"/>
-        </w:rPr>
-      </w:pPr>
-      <w:r>
-        <w:rPr>
-          <w:rFonts w:ascii="Arial" w:hAnsi="Arial" w:cs="Arial"/>
-          <w:sz w:val="24"/>
-          <w:szCs w:val="24"/>
-          <w:lang w:val="pt-BR"/>
+          <w:lang w:val="es-ES"/>
+        </w:rPr>
+      </w:pPr>
+      <w:r>
+        <w:rPr>
+          <w:rFonts w:ascii="Arial" w:hAnsi="Arial" w:cs="Arial"/>
+          <w:sz w:val="24"/>
+          <w:szCs w:val="24"/>
+          <w:lang w:val="es-ES"/>
         </w:rPr>
         <w:br w:type="page"/>
       </w:r>
@@ -15580,6 +15644,16 @@
         <w:t>CC_EN003_Cliente</w:t>
       </w:r>
       <w:bookmarkEnd w:id="74"/>
+      <w:r>
+        <w:rPr>
+          <w:rFonts w:ascii="Arial" w:hAnsi="Arial" w:cs="Arial"/>
+          <w:b/>
+          <w:sz w:val="24"/>
+          <w:szCs w:val="24"/>
+          <w:highlight w:val="green"/>
+        </w:rPr>
+        <w:t xml:space="preserve"> (Consultar con Asesor)</w:t>
+      </w:r>
     </w:p>
     <w:p>
       <w:pPr>
@@ -16239,6 +16313,16 @@
         </w:rPr>
         <w:t>LA</w:t>
       </w:r>
+      <w:r>
+        <w:rPr>
+          <w:rFonts w:ascii="Arial" w:hAnsi="Arial" w:cs="Arial"/>
+          <w:b/>
+          <w:sz w:val="24"/>
+          <w:szCs w:val="24"/>
+          <w:highlight w:val="green"/>
+        </w:rPr>
+        <w:t xml:space="preserve"> (Consultar con Asesor)</w:t>
+      </w:r>
     </w:p>
     <w:p>
       <w:pPr>
@@ -22685,6 +22769,12 @@
                 <w:lang w:val="es-ES"/>
               </w:rPr>
             </w:pPr>
+            <w:r>
+              <w:rPr>
+                <w:lang w:val="es-ES"/>
+              </w:rPr>
+              <w:t>String</w:t>
+            </w:r>
           </w:p>
         </w:tc>
         <w:tc>
@@ -26885,8 +26975,8 @@
           <w:szCs w:val="24"/>
         </w:rPr>
         <w:pict>
-          <v:shape id="_x0000_i1031" type="#_x0000_t75" style="width:416.25pt;height:202.5pt">
-            <v:imagedata r:id="rId14" o:title="" cropleft="6419f" cropright="5075f"/>
+          <v:shape id="_x0000_i1031" type="#_x0000_t75" style="width:418.5pt;height:155.25pt">
+            <v:imagedata r:id="rId14" o:title="" cropleft="6618f" cropright="7125f"/>
           </v:shape>
         </w:pict>
       </w:r>
@@ -26952,6 +27042,24 @@
         </w:rPr>
         <w:t>Registrar Anulación de Contrato/Adenda</w:t>
       </w:r>
+    </w:p>
+    <w:p>
+      <w:pPr>
+        <w:rPr>
+          <w:rFonts w:ascii="Arial" w:hAnsi="Arial" w:cs="Arial"/>
+          <w:sz w:val="24"/>
+          <w:szCs w:val="24"/>
+        </w:rPr>
+      </w:pPr>
+    </w:p>
+    <w:p>
+      <w:pPr>
+        <w:rPr>
+          <w:rFonts w:ascii="Arial" w:hAnsi="Arial" w:cs="Arial"/>
+          <w:sz w:val="24"/>
+          <w:szCs w:val="24"/>
+        </w:rPr>
+      </w:pPr>
     </w:p>
     <w:p>
       <w:pPr>
@@ -28396,8 +28504,8 @@
           <w:szCs w:val="24"/>
         </w:rPr>
         <w:pict>
-          <v:shape id="_x0000_i1032" type="#_x0000_t75" style="width:445.5pt;height:245.25pt">
-            <v:imagedata r:id="rId15" o:title="" cropleft="5524f" cropright="7912f"/>
+          <v:shape id="_x0000_i1032" type="#_x0000_t75" style="width:402pt;height:203.25pt">
+            <v:imagedata r:id="rId15" o:title="" cropleft="4965f" cropright="4796f"/>
           </v:shape>
         </w:pict>
       </w:r>
@@ -36188,7 +36296,7 @@
           <w:lang w:val="es-ES" w:eastAsia="es-ES"/>
         </w:rPr>
         <w:pict>
-          <v:shape id="Imagen 4" o:spid="_x0000_i1034" type="#_x0000_t75" style="width:306.75pt;height:242.25pt;visibility:visible">
+          <v:shape id="Imagen 4" o:spid="_x0000_i1034" type="#_x0000_t75" style="width:303.75pt;height:242.25pt;visibility:visible">
             <v:imagedata r:id="rId17" o:title=""/>
           </v:shape>
         </w:pict>
@@ -36303,20 +36411,22 @@
       </w:pPr>
       <w:r>
         <w:rPr>
-          <w:noProof/>
-          <w:lang w:val="es-ES" w:eastAsia="es-ES"/>
+          <w:rFonts w:ascii="Arial" w:hAnsi="Arial" w:cs="Arial"/>
+          <w:b/>
+          <w:sz w:val="24"/>
+          <w:szCs w:val="24"/>
+        </w:rPr>
+        <w:t xml:space="preserve"> </w:t>
+      </w:r>
+      <w:r>
+        <w:rPr>
+          <w:rFonts w:ascii="Arial" w:hAnsi="Arial" w:cs="Arial"/>
+          <w:b/>
+          <w:sz w:val="24"/>
+          <w:szCs w:val="24"/>
         </w:rPr>
         <w:pict>
-          <v:oval id="_x0000_s1028" style="position:absolute;left:0;text-align:left;margin-left:161.7pt;margin-top:138.9pt;width:165.75pt;height:210pt;z-index:251660288" filled="f"/>
-        </w:pict>
-      </w:r>
-      <w:r>
-        <w:rPr>
-          <w:noProof/>
-          <w:lang w:val="es-ES" w:eastAsia="es-ES"/>
-        </w:rPr>
-        <w:pict>
-          <v:shape id="Imagen 5" o:spid="_x0000_i1035" type="#_x0000_t75" style="width:327pt;height:376.5pt;visibility:visible">
+          <v:shape id="_x0000_i1035" type="#_x0000_t75" style="width:333pt;height:278.25pt">
             <v:imagedata r:id="rId18" o:title=""/>
           </v:shape>
         </w:pict>
@@ -36328,7 +36438,6 @@
         <w:ind w:left="357"/>
         <w:rPr>
           <w:rFonts w:cs="Arial"/>
-          <w:color w:val="FF0000"/>
           <w:sz w:val="22"/>
           <w:szCs w:val="22"/>
         </w:rPr>
@@ -36337,13 +36446,48 @@
       <w:r>
         <w:rPr>
           <w:rFonts w:cs="Arial"/>
-          <w:color w:val="FF0000"/>
           <w:sz w:val="22"/>
           <w:szCs w:val="22"/>
           <w:highlight w:val="yellow"/>
         </w:rPr>
         <w:t>Contratos/ Adendas/ Anulación pueden ser tratados en un único CU</w:t>
       </w:r>
+      <w:r>
+        <w:rPr>
+          <w:rFonts w:cs="Arial"/>
+          <w:sz w:val="22"/>
+          <w:szCs w:val="22"/>
+        </w:rPr>
+        <w:t xml:space="preserve"> (Renumerar CUS)</w:t>
+      </w:r>
+    </w:p>
+    <w:p>
+      <w:pPr>
+        <w:rPr>
+          <w:lang w:eastAsia="es-ES"/>
+        </w:rPr>
+      </w:pPr>
+    </w:p>
+    <w:p>
+      <w:pPr>
+        <w:rPr>
+          <w:lang w:eastAsia="es-ES"/>
+        </w:rPr>
+      </w:pPr>
+    </w:p>
+    <w:p>
+      <w:pPr>
+        <w:rPr>
+          <w:lang w:eastAsia="es-ES"/>
+        </w:rPr>
+      </w:pPr>
+    </w:p>
+    <w:p>
+      <w:pPr>
+        <w:rPr>
+          <w:lang w:eastAsia="es-ES"/>
+        </w:rPr>
+      </w:pPr>
     </w:p>
     <w:p>
       <w:pPr>
@@ -36553,7 +36697,7 @@
           <w:szCs w:val="24"/>
         </w:rPr>
         <w:pict>
-          <v:shape id="_x0000_i1038" type="#_x0000_t75" style="width:396.75pt;height:220.5pt">
+          <v:shape id="_x0000_i1038" type="#_x0000_t75" style="width:382.5pt;height:220.5pt">
             <v:imagedata r:id="rId21" o:title="" cropleft="2544f" cropright="2753f"/>
           </v:shape>
         </w:pict>
@@ -40075,6 +40219,17 @@
     <w:p>
       <w:pPr>
         <w:pStyle w:val="Heading2"/>
+        <w:rPr>
+          <w:rFonts w:cs="Arial"/>
+          <w:sz w:val="32"/>
+          <w:szCs w:val="32"/>
+        </w:rPr>
+      </w:pPr>
+      <w:bookmarkStart w:id="206" w:name="_Toc327515176"/>
+    </w:p>
+    <w:p>
+      <w:pPr>
+        <w:pStyle w:val="Heading2"/>
         <w:numPr>
           <w:ilvl w:val="0"/>
           <w:numId w:val="9"/>
@@ -40085,7 +40240,6 @@
           <w:szCs w:val="32"/>
         </w:rPr>
       </w:pPr>
-      <w:bookmarkStart w:id="206" w:name="_Toc327515176"/>
       <w:r>
         <w:rPr>
           <w:rFonts w:cs="Arial"/>
@@ -41738,7 +41892,7 @@
           <w:lang w:val="es-ES_tradnl"/>
         </w:rPr>
         <w:pict>
-          <v:shape id="_x0000_i1044" type="#_x0000_t75" style="width:450.75pt;height:107.25pt">
+          <v:shape id="_x0000_i1044" type="#_x0000_t75" style="width:450.75pt;height:105.75pt">
             <v:imagedata r:id="rId26" o:title=""/>
           </v:shape>
         </w:pict>
@@ -51464,7 +51618,7 @@
       <w:tblLook w:val="00A0"/>
     </w:tblPr>
     <w:tblGrid>
-      <w:gridCol w:w="5637"/>
+      <w:gridCol w:w="5529"/>
       <w:gridCol w:w="1701"/>
       <w:gridCol w:w="1589"/>
     </w:tblGrid>
@@ -51521,7 +51675,7 @@
               <w:szCs w:val="18"/>
               <w:lang w:val="es-PE" w:eastAsia="en-US"/>
             </w:rPr>
-            <w:t>Versión: 1.4</w:t>
+            <w:t>Versión: 1.5</w:t>
           </w:r>
         </w:p>
       </w:tc>
@@ -51589,7 +51743,7 @@
               <w:szCs w:val="18"/>
               <w:lang w:val="es-PE" w:eastAsia="en-US"/>
             </w:rPr>
-            <w:t>12</w:t>
+            <w:t>6</w:t>
           </w:r>
           <w:r>
             <w:rPr>
@@ -51815,7 +51969,7 @@
               <w:szCs w:val="18"/>
               <w:lang w:val="es-PE" w:eastAsia="en-US"/>
             </w:rPr>
-            <w:t>51</w:t>
+            <w:t>76</w:t>
           </w:r>
           <w:r>
             <w:rPr>
@@ -52187,7 +52341,7 @@
       <w:tblLook w:val="00A0"/>
     </w:tblPr>
     <w:tblGrid>
-      <w:gridCol w:w="4339"/>
+      <w:gridCol w:w="4231"/>
       <w:gridCol w:w="4700"/>
     </w:tblGrid>
     <w:tr>
@@ -55670,274 +55824,144 @@
     </w:rPrDefault>
     <w:pPrDefault/>
   </w:docDefaults>
-  <w:latentStyles w:defLockedState="0" w:defUIPriority="99" w:defSemiHidden="1" w:defUnhideWhenUsed="1" w:defQFormat="0" w:count="267">
+  <w:latentStyles w:defLockedState="1" w:defUIPriority="99" w:defSemiHidden="1" w:defUnhideWhenUsed="1" w:defQFormat="0" w:count="267">
     <w:lsdException w:name="Normal" w:semiHidden="0" w:uiPriority="0" w:unhideWhenUsed="0" w:qFormat="1"/>
-    <w:lsdException w:name="heading 1" w:semiHidden="0" w:uiPriority="0" w:unhideWhenUsed="0" w:qFormat="1"/>
-    <w:lsdException w:name="heading 2" w:semiHidden="0" w:uiPriority="0" w:unhideWhenUsed="0" w:qFormat="1"/>
-    <w:lsdException w:name="heading 3" w:semiHidden="0" w:uiPriority="0" w:unhideWhenUsed="0" w:qFormat="1"/>
-    <w:lsdException w:name="heading 4" w:uiPriority="0" w:qFormat="1"/>
-    <w:lsdException w:name="heading 5" w:uiPriority="0" w:qFormat="1"/>
-    <w:lsdException w:name="heading 6" w:uiPriority="0" w:qFormat="1"/>
-    <w:lsdException w:name="heading 7" w:uiPriority="0" w:qFormat="1"/>
-    <w:lsdException w:name="heading 8" w:semiHidden="0" w:uiPriority="0" w:unhideWhenUsed="0" w:qFormat="1"/>
-    <w:lsdException w:name="heading 9" w:semiHidden="0" w:uiPriority="0" w:unhideWhenUsed="0" w:qFormat="1"/>
-    <w:lsdException w:name="index 1" w:locked="1"/>
-    <w:lsdException w:name="index 2" w:locked="1"/>
-    <w:lsdException w:name="index 3" w:locked="1"/>
-    <w:lsdException w:name="index 4" w:locked="1"/>
-    <w:lsdException w:name="index 5" w:locked="1"/>
-    <w:lsdException w:name="index 6" w:locked="1"/>
-    <w:lsdException w:name="index 7" w:locked="1"/>
-    <w:lsdException w:name="index 8" w:locked="1"/>
-    <w:lsdException w:name="index 9" w:locked="1"/>
-    <w:lsdException w:name="toc 1" w:semiHidden="0" w:uiPriority="0" w:unhideWhenUsed="0"/>
-    <w:lsdException w:name="toc 2" w:semiHidden="0" w:uiPriority="0" w:unhideWhenUsed="0"/>
-    <w:lsdException w:name="toc 3" w:semiHidden="0" w:uiPriority="0" w:unhideWhenUsed="0"/>
-    <w:lsdException w:name="toc 4" w:semiHidden="0" w:uiPriority="0" w:unhideWhenUsed="0"/>
-    <w:lsdException w:name="toc 5" w:semiHidden="0" w:uiPriority="0" w:unhideWhenUsed="0"/>
-    <w:lsdException w:name="toc 6" w:semiHidden="0" w:uiPriority="0" w:unhideWhenUsed="0"/>
-    <w:lsdException w:name="toc 7" w:semiHidden="0" w:uiPriority="0" w:unhideWhenUsed="0"/>
-    <w:lsdException w:name="toc 8" w:semiHidden="0" w:uiPriority="0" w:unhideWhenUsed="0"/>
-    <w:lsdException w:name="toc 9" w:semiHidden="0" w:uiPriority="0" w:unhideWhenUsed="0"/>
-    <w:lsdException w:name="Normal Indent" w:locked="1"/>
-    <w:lsdException w:name="footnote text" w:locked="1"/>
-    <w:lsdException w:name="annotation text" w:locked="1"/>
-    <w:lsdException w:name="header" w:locked="1"/>
-    <w:lsdException w:name="footer" w:locked="1"/>
-    <w:lsdException w:name="index heading" w:locked="1"/>
-    <w:lsdException w:name="caption" w:uiPriority="0" w:qFormat="1"/>
-    <w:lsdException w:name="table of figures" w:locked="1"/>
-    <w:lsdException w:name="envelope address" w:locked="1"/>
-    <w:lsdException w:name="envelope return" w:locked="1"/>
-    <w:lsdException w:name="footnote reference" w:locked="1"/>
-    <w:lsdException w:name="annotation reference" w:locked="1"/>
-    <w:lsdException w:name="line number" w:locked="1"/>
-    <w:lsdException w:name="page number" w:locked="1"/>
-    <w:lsdException w:name="endnote reference" w:locked="1"/>
-    <w:lsdException w:name="endnote text" w:locked="1"/>
-    <w:lsdException w:name="table of authorities" w:locked="1"/>
-    <w:lsdException w:name="macro" w:locked="1"/>
-    <w:lsdException w:name="toa heading" w:locked="1"/>
-    <w:lsdException w:name="List" w:locked="1"/>
-    <w:lsdException w:name="List Bullet" w:locked="1"/>
-    <w:lsdException w:name="List Number" w:locked="1"/>
-    <w:lsdException w:name="List 2" w:locked="1"/>
-    <w:lsdException w:name="List 3" w:locked="1"/>
-    <w:lsdException w:name="List 4" w:locked="1"/>
-    <w:lsdException w:name="List 5" w:locked="1"/>
-    <w:lsdException w:name="List Bullet 2" w:locked="1"/>
-    <w:lsdException w:name="List Bullet 3" w:locked="1"/>
-    <w:lsdException w:name="List Bullet 4" w:locked="1"/>
-    <w:lsdException w:name="List Bullet 5" w:locked="1"/>
-    <w:lsdException w:name="List Number 2" w:locked="1"/>
-    <w:lsdException w:name="List Number 3" w:locked="1"/>
-    <w:lsdException w:name="List Number 4" w:locked="1"/>
-    <w:lsdException w:name="List Number 5" w:locked="1"/>
-    <w:lsdException w:name="Title" w:semiHidden="0" w:uiPriority="0" w:unhideWhenUsed="0" w:qFormat="1"/>
-    <w:lsdException w:name="Closing" w:locked="1"/>
-    <w:lsdException w:name="Signature" w:locked="1"/>
-    <w:lsdException w:name="Default Paragraph Font" w:semiHidden="0" w:uiPriority="0" w:unhideWhenUsed="0"/>
-    <w:lsdException w:name="Body Text" w:locked="1"/>
-    <w:lsdException w:name="Body Text Indent" w:locked="1"/>
-    <w:lsdException w:name="List Continue" w:locked="1"/>
-    <w:lsdException w:name="List Continue 2" w:locked="1"/>
-    <w:lsdException w:name="List Continue 3" w:locked="1"/>
-    <w:lsdException w:name="List Continue 4" w:locked="1"/>
-    <w:lsdException w:name="List Continue 5" w:locked="1"/>
-    <w:lsdException w:name="Message Header" w:locked="1"/>
-    <w:lsdException w:name="Subtitle" w:semiHidden="0" w:uiPriority="0" w:unhideWhenUsed="0" w:qFormat="1"/>
-    <w:lsdException w:name="Salutation" w:locked="1"/>
-    <w:lsdException w:name="Date" w:locked="1"/>
-    <w:lsdException w:name="Body Text First Indent" w:locked="1"/>
-    <w:lsdException w:name="Body Text First Indent 2" w:locked="1"/>
-    <w:lsdException w:name="Note Heading" w:locked="1"/>
-    <w:lsdException w:name="Body Text 2" w:locked="1"/>
-    <w:lsdException w:name="Body Text 3" w:locked="1"/>
-    <w:lsdException w:name="Body Text Indent 2" w:locked="1"/>
-    <w:lsdException w:name="Body Text Indent 3" w:locked="1"/>
-    <w:lsdException w:name="Block Text" w:locked="1"/>
-    <w:lsdException w:name="Hyperlink" w:locked="1"/>
-    <w:lsdException w:name="FollowedHyperlink" w:locked="1"/>
-    <w:lsdException w:name="Strong" w:semiHidden="0" w:uiPriority="0" w:unhideWhenUsed="0" w:qFormat="1"/>
-    <w:lsdException w:name="Emphasis" w:semiHidden="0" w:uiPriority="0" w:unhideWhenUsed="0" w:qFormat="1"/>
-    <w:lsdException w:name="Document Map" w:locked="1"/>
-    <w:lsdException w:name="Plain Text" w:locked="1"/>
-    <w:lsdException w:name="E-mail Signature" w:locked="1"/>
-    <w:lsdException w:name="HTML Top of Form" w:locked="1"/>
-    <w:lsdException w:name="HTML Bottom of Form" w:locked="1"/>
-    <w:lsdException w:name="Normal (Web)" w:locked="1"/>
-    <w:lsdException w:name="HTML Acronym" w:locked="1"/>
-    <w:lsdException w:name="HTML Address" w:locked="1"/>
-    <w:lsdException w:name="HTML Cite" w:locked="1"/>
-    <w:lsdException w:name="HTML Code" w:locked="1"/>
-    <w:lsdException w:name="HTML Definition" w:locked="1"/>
-    <w:lsdException w:name="HTML Keyboard" w:locked="1"/>
-    <w:lsdException w:name="HTML Preformatted" w:locked="1"/>
-    <w:lsdException w:name="HTML Sample" w:locked="1"/>
-    <w:lsdException w:name="HTML Typewriter" w:locked="1"/>
-    <w:lsdException w:name="HTML Variable" w:locked="1"/>
-    <w:lsdException w:name="Normal Table" w:locked="1"/>
-    <w:lsdException w:name="annotation subject" w:locked="1"/>
-    <w:lsdException w:name="No List" w:locked="1"/>
-    <w:lsdException w:name="Outline List 1" w:locked="1"/>
-    <w:lsdException w:name="Outline List 2" w:locked="1"/>
-    <w:lsdException w:name="Outline List 3" w:locked="1"/>
-    <w:lsdException w:name="Table Simple 1" w:locked="1"/>
-    <w:lsdException w:name="Table Simple 2" w:locked="1"/>
-    <w:lsdException w:name="Table Simple 3" w:locked="1"/>
-    <w:lsdException w:name="Table Classic 1" w:locked="1"/>
-    <w:lsdException w:name="Table Classic 2" w:locked="1"/>
-    <w:lsdException w:name="Table Classic 3" w:locked="1"/>
-    <w:lsdException w:name="Table Classic 4" w:locked="1"/>
-    <w:lsdException w:name="Table Colorful 1" w:locked="1"/>
-    <w:lsdException w:name="Table Colorful 2" w:locked="1"/>
-    <w:lsdException w:name="Table Colorful 3" w:locked="1"/>
-    <w:lsdException w:name="Table Columns 1" w:locked="1"/>
-    <w:lsdException w:name="Table Columns 2" w:locked="1"/>
-    <w:lsdException w:name="Table Columns 3" w:locked="1"/>
-    <w:lsdException w:name="Table Columns 4" w:locked="1"/>
-    <w:lsdException w:name="Table Columns 5" w:locked="1"/>
-    <w:lsdException w:name="Table Grid 1" w:locked="1"/>
-    <w:lsdException w:name="Table Grid 2" w:locked="1"/>
-    <w:lsdException w:name="Table Grid 3" w:locked="1"/>
-    <w:lsdException w:name="Table Grid 4" w:locked="1"/>
-    <w:lsdException w:name="Table Grid 5" w:locked="1"/>
-    <w:lsdException w:name="Table Grid 6" w:locked="1"/>
-    <w:lsdException w:name="Table Grid 7" w:locked="1"/>
-    <w:lsdException w:name="Table Grid 8" w:locked="1"/>
-    <w:lsdException w:name="Table List 1" w:locked="1"/>
-    <w:lsdException w:name="Table List 2" w:locked="1"/>
-    <w:lsdException w:name="Table List 3" w:locked="1"/>
-    <w:lsdException w:name="Table List 4" w:locked="1"/>
-    <w:lsdException w:name="Table List 5" w:locked="1"/>
-    <w:lsdException w:name="Table List 6" w:locked="1"/>
-    <w:lsdException w:name="Table List 7" w:locked="1"/>
-    <w:lsdException w:name="Table List 8" w:locked="1"/>
-    <w:lsdException w:name="Table 3D effects 1" w:locked="1"/>
-    <w:lsdException w:name="Table 3D effects 2" w:locked="1"/>
-    <w:lsdException w:name="Table 3D effects 3" w:locked="1"/>
-    <w:lsdException w:name="Table Contemporary" w:locked="1"/>
-    <w:lsdException w:name="Table Elegant" w:locked="1"/>
-    <w:lsdException w:name="Table Professional" w:locked="1"/>
-    <w:lsdException w:name="Table Subtle 1" w:locked="1"/>
-    <w:lsdException w:name="Table Subtle 2" w:locked="1"/>
-    <w:lsdException w:name="Table Web 1" w:locked="1"/>
-    <w:lsdException w:name="Table Web 2" w:locked="1"/>
-    <w:lsdException w:name="Table Web 3" w:locked="1"/>
-    <w:lsdException w:name="Balloon Text" w:locked="1"/>
-    <w:lsdException w:name="Table Grid" w:semiHidden="0" w:uiPriority="0" w:unhideWhenUsed="0"/>
-    <w:lsdException w:name="Table Theme" w:locked="1"/>
-    <w:lsdException w:name="Placeholder Text" w:unhideWhenUsed="0"/>
-    <w:lsdException w:name="No Spacing" w:semiHidden="0" w:uiPriority="1" w:unhideWhenUsed="0" w:qFormat="1"/>
-    <w:lsdException w:name="Light Shading" w:semiHidden="0" w:uiPriority="60" w:unhideWhenUsed="0"/>
-    <w:lsdException w:name="Light List" w:semiHidden="0" w:uiPriority="61" w:unhideWhenUsed="0"/>
-    <w:lsdException w:name="Light Grid" w:semiHidden="0" w:uiPriority="62" w:unhideWhenUsed="0"/>
-    <w:lsdException w:name="Medium Shading 1" w:semiHidden="0" w:uiPriority="63" w:unhideWhenUsed="0"/>
-    <w:lsdException w:name="Medium Shading 2" w:semiHidden="0" w:uiPriority="64" w:unhideWhenUsed="0"/>
-    <w:lsdException w:name="Medium List 1" w:semiHidden="0" w:uiPriority="65" w:unhideWhenUsed="0"/>
-    <w:lsdException w:name="Medium List 2" w:semiHidden="0" w:uiPriority="66" w:unhideWhenUsed="0"/>
-    <w:lsdException w:name="Medium Grid 1" w:semiHidden="0" w:uiPriority="67" w:unhideWhenUsed="0"/>
-    <w:lsdException w:name="Medium Grid 2" w:semiHidden="0" w:uiPriority="68" w:unhideWhenUsed="0"/>
-    <w:lsdException w:name="Medium Grid 3" w:semiHidden="0" w:uiPriority="69" w:unhideWhenUsed="0"/>
-    <w:lsdException w:name="Dark List" w:semiHidden="0" w:uiPriority="70" w:unhideWhenUsed="0"/>
-    <w:lsdException w:name="Colorful Shading" w:semiHidden="0" w:uiPriority="71" w:unhideWhenUsed="0"/>
-    <w:lsdException w:name="Colorful List" w:semiHidden="0" w:uiPriority="72" w:unhideWhenUsed="0"/>
-    <w:lsdException w:name="Colorful Grid" w:semiHidden="0" w:uiPriority="73" w:unhideWhenUsed="0"/>
-    <w:lsdException w:name="Light Shading Accent 1" w:semiHidden="0" w:uiPriority="60" w:unhideWhenUsed="0"/>
-    <w:lsdException w:name="Light List Accent 1" w:semiHidden="0" w:uiPriority="61" w:unhideWhenUsed="0"/>
-    <w:lsdException w:name="Light Grid Accent 1" w:semiHidden="0" w:uiPriority="62" w:unhideWhenUsed="0"/>
-    <w:lsdException w:name="Medium Shading 1 Accent 1" w:semiHidden="0" w:uiPriority="63" w:unhideWhenUsed="0"/>
-    <w:lsdException w:name="Medium Shading 2 Accent 1" w:semiHidden="0" w:uiPriority="64" w:unhideWhenUsed="0"/>
-    <w:lsdException w:name="Medium List 1 Accent 1" w:semiHidden="0" w:uiPriority="65" w:unhideWhenUsed="0"/>
-    <w:lsdException w:name="Revision" w:unhideWhenUsed="0"/>
-    <w:lsdException w:name="List Paragraph" w:semiHidden="0" w:uiPriority="34" w:unhideWhenUsed="0" w:qFormat="1"/>
-    <w:lsdException w:name="Quote" w:semiHidden="0" w:uiPriority="29" w:unhideWhenUsed="0" w:qFormat="1"/>
-    <w:lsdException w:name="Intense Quote" w:semiHidden="0" w:uiPriority="30" w:unhideWhenUsed="0" w:qFormat="1"/>
-    <w:lsdException w:name="Medium List 2 Accent 1" w:semiHidden="0" w:uiPriority="66" w:unhideWhenUsed="0"/>
-    <w:lsdException w:name="Medium Grid 1 Accent 1" w:semiHidden="0" w:uiPriority="67" w:unhideWhenUsed="0"/>
-    <w:lsdException w:name="Medium Grid 2 Accent 1" w:semiHidden="0" w:uiPriority="68" w:unhideWhenUsed="0"/>
-    <w:lsdException w:name="Medium Grid 3 Accent 1" w:semiHidden="0" w:uiPriority="69" w:unhideWhenUsed="0"/>
-    <w:lsdException w:name="Dark List Accent 1" w:semiHidden="0" w:uiPriority="70" w:unhideWhenUsed="0"/>
-    <w:lsdException w:name="Colorful Shading Accent 1" w:semiHidden="0" w:uiPriority="71" w:unhideWhenUsed="0"/>
-    <w:lsdException w:name="Colorful List Accent 1" w:semiHidden="0" w:uiPriority="72" w:unhideWhenUsed="0"/>
-    <w:lsdException w:name="Colorful Grid Accent 1" w:semiHidden="0" w:uiPriority="73" w:unhideWhenUsed="0"/>
-    <w:lsdException w:name="Light Shading Accent 2" w:semiHidden="0" w:uiPriority="60" w:unhideWhenUsed="0"/>
-    <w:lsdException w:name="Light List Accent 2" w:semiHidden="0" w:uiPriority="61" w:unhideWhenUsed="0"/>
-    <w:lsdException w:name="Light Grid Accent 2" w:semiHidden="0" w:uiPriority="62" w:unhideWhenUsed="0"/>
-    <w:lsdException w:name="Medium Shading 1 Accent 2" w:semiHidden="0" w:uiPriority="63" w:unhideWhenUsed="0"/>
-    <w:lsdException w:name="Medium Shading 2 Accent 2" w:semiHidden="0" w:uiPriority="64" w:unhideWhenUsed="0"/>
-    <w:lsdException w:name="Medium List 1 Accent 2" w:semiHidden="0" w:uiPriority="65" w:unhideWhenUsed="0"/>
-    <w:lsdException w:name="Medium List 2 Accent 2" w:semiHidden="0" w:uiPriority="66" w:unhideWhenUsed="0"/>
-    <w:lsdException w:name="Medium Grid 1 Accent 2" w:semiHidden="0" w:uiPriority="67" w:unhideWhenUsed="0"/>
-    <w:lsdException w:name="Medium Grid 2 Accent 2" w:semiHidden="0" w:uiPriority="68" w:unhideWhenUsed="0"/>
-    <w:lsdException w:name="Medium Grid 3 Accent 2" w:semiHidden="0" w:uiPriority="69" w:unhideWhenUsed="0"/>
-    <w:lsdException w:name="Dark List Accent 2" w:semiHidden="0" w:uiPriority="70" w:unhideWhenUsed="0"/>
-    <w:lsdException w:name="Colorful Shading Accent 2" w:semiHidden="0" w:uiPriority="71" w:unhideWhenUsed="0"/>
-    <w:lsdException w:name="Colorful List Accent 2" w:semiHidden="0" w:uiPriority="72" w:unhideWhenUsed="0"/>
-    <w:lsdException w:name="Colorful Grid Accent 2" w:semiHidden="0" w:uiPriority="73" w:unhideWhenUsed="0"/>
-    <w:lsdException w:name="Light Shading Accent 3" w:semiHidden="0" w:uiPriority="60" w:unhideWhenUsed="0"/>
-    <w:lsdException w:name="Light List Accent 3" w:semiHidden="0" w:uiPriority="61" w:unhideWhenUsed="0"/>
-    <w:lsdException w:name="Light Grid Accent 3" w:semiHidden="0" w:uiPriority="62" w:unhideWhenUsed="0"/>
-    <w:lsdException w:name="Medium Shading 1 Accent 3" w:semiHidden="0" w:uiPriority="63" w:unhideWhenUsed="0"/>
-    <w:lsdException w:name="Medium Shading 2 Accent 3" w:semiHidden="0" w:uiPriority="64" w:unhideWhenUsed="0"/>
-    <w:lsdException w:name="Medium List 1 Accent 3" w:semiHidden="0" w:uiPriority="65" w:unhideWhenUsed="0"/>
-    <w:lsdException w:name="Medium List 2 Accent 3" w:semiHidden="0" w:uiPriority="66" w:unhideWhenUsed="0"/>
-    <w:lsdException w:name="Medium Grid 1 Accent 3" w:semiHidden="0" w:uiPriority="67" w:unhideWhenUsed="0"/>
-    <w:lsdException w:name="Medium Grid 2 Accent 3" w:semiHidden="0" w:uiPriority="68" w:unhideWhenUsed="0"/>
-    <w:lsdException w:name="Medium Grid 3 Accent 3" w:semiHidden="0" w:uiPriority="69" w:unhideWhenUsed="0"/>
-    <w:lsdException w:name="Dark List Accent 3" w:semiHidden="0" w:uiPriority="70" w:unhideWhenUsed="0"/>
-    <w:lsdException w:name="Colorful Shading Accent 3" w:semiHidden="0" w:uiPriority="71" w:unhideWhenUsed="0"/>
-    <w:lsdException w:name="Colorful List Accent 3" w:semiHidden="0" w:uiPriority="72" w:unhideWhenUsed="0"/>
-    <w:lsdException w:name="Colorful Grid Accent 3" w:semiHidden="0" w:uiPriority="73" w:unhideWhenUsed="0"/>
-    <w:lsdException w:name="Light Shading Accent 4" w:semiHidden="0" w:uiPriority="60" w:unhideWhenUsed="0"/>
-    <w:lsdException w:name="Light List Accent 4" w:semiHidden="0" w:uiPriority="61" w:unhideWhenUsed="0"/>
-    <w:lsdException w:name="Light Grid Accent 4" w:semiHidden="0" w:uiPriority="62" w:unhideWhenUsed="0"/>
-    <w:lsdException w:name="Medium Shading 1 Accent 4" w:semiHidden="0" w:uiPriority="63" w:unhideWhenUsed="0"/>
-    <w:lsdException w:name="Medium Shading 2 Accent 4" w:semiHidden="0" w:uiPriority="64" w:unhideWhenUsed="0"/>
-    <w:lsdException w:name="Medium List 1 Accent 4" w:semiHidden="0" w:uiPriority="65" w:unhideWhenUsed="0"/>
-    <w:lsdException w:name="Medium List 2 Accent 4" w:semiHidden="0" w:uiPriority="66" w:unhideWhenUsed="0"/>
-    <w:lsdException w:name="Medium Grid 1 Accent 4" w:semiHidden="0" w:uiPriority="67" w:unhideWhenUsed="0"/>
-    <w:lsdException w:name="Medium Grid 2 Accent 4" w:semiHidden="0" w:uiPriority="68" w:unhideWhenUsed="0"/>
-    <w:lsdException w:name="Medium Grid 3 Accent 4" w:semiHidden="0" w:uiPriority="69" w:unhideWhenUsed="0"/>
-    <w:lsdException w:name="Dark List Accent 4" w:semiHidden="0" w:uiPriority="70" w:unhideWhenUsed="0"/>
-    <w:lsdException w:name="Colorful Shading Accent 4" w:semiHidden="0" w:uiPriority="71" w:unhideWhenUsed="0"/>
-    <w:lsdException w:name="Colorful List Accent 4" w:semiHidden="0" w:uiPriority="72" w:unhideWhenUsed="0"/>
-    <w:lsdException w:name="Colorful Grid Accent 4" w:semiHidden="0" w:uiPriority="73" w:unhideWhenUsed="0"/>
-    <w:lsdException w:name="Light Shading Accent 5" w:semiHidden="0" w:uiPriority="60" w:unhideWhenUsed="0"/>
-    <w:lsdException w:name="Light List Accent 5" w:semiHidden="0" w:uiPriority="61" w:unhideWhenUsed="0"/>
-    <w:lsdException w:name="Light Grid Accent 5" w:semiHidden="0" w:uiPriority="62" w:unhideWhenUsed="0"/>
-    <w:lsdException w:name="Medium Shading 1 Accent 5" w:semiHidden="0" w:uiPriority="63" w:unhideWhenUsed="0"/>
-    <w:lsdException w:name="Medium Shading 2 Accent 5" w:semiHidden="0" w:uiPriority="64" w:unhideWhenUsed="0"/>
-    <w:lsdException w:name="Medium List 1 Accent 5" w:semiHidden="0" w:uiPriority="65" w:unhideWhenUsed="0"/>
-    <w:lsdException w:name="Medium List 2 Accent 5" w:semiHidden="0" w:uiPriority="66" w:unhideWhenUsed="0"/>
-    <w:lsdException w:name="Medium Grid 1 Accent 5" w:semiHidden="0" w:uiPriority="67" w:unhideWhenUsed="0"/>
-    <w:lsdException w:name="Medium Grid 2 Accent 5" w:semiHidden="0" w:uiPriority="68" w:unhideWhenUsed="0"/>
-    <w:lsdException w:name="Medium Grid 3 Accent 5" w:semiHidden="0" w:uiPriority="69" w:unhideWhenUsed="0"/>
-    <w:lsdException w:name="Dark List Accent 5" w:semiHidden="0" w:uiPriority="70" w:unhideWhenUsed="0"/>
-    <w:lsdException w:name="Colorful Shading Accent 5" w:semiHidden="0" w:uiPriority="71" w:unhideWhenUsed="0"/>
-    <w:lsdException w:name="Colorful List Accent 5" w:semiHidden="0" w:uiPriority="72" w:unhideWhenUsed="0"/>
-    <w:lsdException w:name="Colorful Grid Accent 5" w:semiHidden="0" w:uiPriority="73" w:unhideWhenUsed="0"/>
-    <w:lsdException w:name="Light Shading Accent 6" w:semiHidden="0" w:uiPriority="60" w:unhideWhenUsed="0"/>
-    <w:lsdException w:name="Light List Accent 6" w:semiHidden="0" w:uiPriority="61" w:unhideWhenUsed="0"/>
-    <w:lsdException w:name="Light Grid Accent 6" w:semiHidden="0" w:uiPriority="62" w:unhideWhenUsed="0"/>
-    <w:lsdException w:name="Medium Shading 1 Accent 6" w:semiHidden="0" w:uiPriority="63" w:unhideWhenUsed="0"/>
-    <w:lsdException w:name="Medium Shading 2 Accent 6" w:semiHidden="0" w:uiPriority="64" w:unhideWhenUsed="0"/>
-    <w:lsdException w:name="Medium List 1 Accent 6" w:semiHidden="0" w:uiPriority="65" w:unhideWhenUsed="0"/>
-    <w:lsdException w:name="Medium List 2 Accent 6" w:semiHidden="0" w:uiPriority="66" w:unhideWhenUsed="0"/>
-    <w:lsdException w:name="Medium Grid 1 Accent 6" w:semiHidden="0" w:uiPriority="67" w:unhideWhenUsed="0"/>
-    <w:lsdException w:name="Medium Grid 2 Accent 6" w:semiHidden="0" w:uiPriority="68" w:unhideWhenUsed="0"/>
-    <w:lsdException w:name="Medium Grid 3 Accent 6" w:semiHidden="0" w:uiPriority="69" w:unhideWhenUsed="0"/>
-    <w:lsdException w:name="Dark List Accent 6" w:semiHidden="0" w:uiPriority="70" w:unhideWhenUsed="0"/>
-    <w:lsdException w:name="Colorful Shading Accent 6" w:semiHidden="0" w:uiPriority="71" w:unhideWhenUsed="0"/>
-    <w:lsdException w:name="Colorful List Accent 6" w:semiHidden="0" w:uiPriority="72" w:unhideWhenUsed="0"/>
-    <w:lsdException w:name="Colorful Grid Accent 6" w:semiHidden="0" w:uiPriority="73" w:unhideWhenUsed="0"/>
-    <w:lsdException w:name="Subtle Emphasis" w:semiHidden="0" w:uiPriority="19" w:unhideWhenUsed="0" w:qFormat="1"/>
-    <w:lsdException w:name="Intense Emphasis" w:semiHidden="0" w:uiPriority="21" w:unhideWhenUsed="0" w:qFormat="1"/>
-    <w:lsdException w:name="Subtle Reference" w:semiHidden="0" w:uiPriority="31" w:unhideWhenUsed="0" w:qFormat="1"/>
-    <w:lsdException w:name="Intense Reference" w:semiHidden="0" w:uiPriority="32" w:unhideWhenUsed="0" w:qFormat="1"/>
-    <w:lsdException w:name="Book Title" w:semiHidden="0" w:uiPriority="33" w:unhideWhenUsed="0" w:qFormat="1"/>
-    <w:lsdException w:name="Bibliography" w:uiPriority="37"/>
-    <w:lsdException w:name="TOC Heading" w:semiHidden="0" w:uiPriority="39" w:unhideWhenUsed="0" w:qFormat="1"/>
+    <w:lsdException w:name="heading 1" w:semiHidden="0" w:uiPriority="9" w:unhideWhenUsed="0" w:qFormat="1"/>
+    <w:lsdException w:name="heading 2" w:semiHidden="0" w:uiPriority="9" w:unhideWhenUsed="0" w:qFormat="1"/>
+    <w:lsdException w:name="heading 3" w:semiHidden="0" w:uiPriority="9" w:unhideWhenUsed="0" w:qFormat="1"/>
+    <w:lsdException w:name="heading 4" w:uiPriority="9" w:qFormat="1"/>
+    <w:lsdException w:name="heading 5" w:uiPriority="9" w:qFormat="1"/>
+    <w:lsdException w:name="heading 6" w:uiPriority="9" w:qFormat="1"/>
+    <w:lsdException w:name="heading 7" w:uiPriority="9" w:qFormat="1"/>
+    <w:lsdException w:name="heading 8" w:semiHidden="0" w:uiPriority="9" w:unhideWhenUsed="0" w:qFormat="1"/>
+    <w:lsdException w:name="heading 9" w:semiHidden="0" w:uiPriority="9" w:unhideWhenUsed="0" w:qFormat="1"/>
+    <w:lsdException w:name="toc 1" w:uiPriority="39"/>
+    <w:lsdException w:name="toc 2" w:uiPriority="39"/>
+    <w:lsdException w:name="toc 3" w:uiPriority="39"/>
+    <w:lsdException w:name="toc 4" w:uiPriority="39"/>
+    <w:lsdException w:name="toc 5" w:uiPriority="39"/>
+    <w:lsdException w:name="toc 6" w:uiPriority="39"/>
+    <w:lsdException w:name="toc 7" w:uiPriority="39"/>
+    <w:lsdException w:name="toc 8" w:uiPriority="39"/>
+    <w:lsdException w:name="toc 9" w:uiPriority="39"/>
+    <w:lsdException w:name="caption" w:uiPriority="35" w:qFormat="1"/>
+    <w:lsdException w:name="Title" w:semiHidden="0" w:uiPriority="10" w:unhideWhenUsed="0" w:qFormat="1"/>
+    <w:lsdException w:name="Default Paragraph Font" w:uiPriority="1"/>
+    <w:lsdException w:name="Subtitle" w:semiHidden="0" w:uiPriority="11" w:unhideWhenUsed="0" w:qFormat="1"/>
+    <w:lsdException w:name="Strong" w:semiHidden="0" w:uiPriority="22" w:unhideWhenUsed="0" w:qFormat="1"/>
+    <w:lsdException w:name="Emphasis" w:semiHidden="0" w:uiPriority="20" w:unhideWhenUsed="0" w:qFormat="1"/>
+    <w:lsdException w:name="Table Grid" w:semiHidden="0" w:uiPriority="59" w:unhideWhenUsed="0"/>
+    <w:lsdException w:name="Placeholder Text" w:locked="0" w:unhideWhenUsed="0"/>
+    <w:lsdException w:name="No Spacing" w:locked="0" w:semiHidden="0" w:uiPriority="1" w:unhideWhenUsed="0" w:qFormat="1"/>
+    <w:lsdException w:name="Light Shading" w:locked="0" w:semiHidden="0" w:uiPriority="60" w:unhideWhenUsed="0"/>
+    <w:lsdException w:name="Light List" w:locked="0" w:semiHidden="0" w:uiPriority="61" w:unhideWhenUsed="0"/>
+    <w:lsdException w:name="Light Grid" w:locked="0" w:semiHidden="0" w:uiPriority="62" w:unhideWhenUsed="0"/>
+    <w:lsdException w:name="Medium Shading 1" w:locked="0" w:semiHidden="0" w:uiPriority="63" w:unhideWhenUsed="0"/>
+    <w:lsdException w:name="Medium Shading 2" w:locked="0" w:semiHidden="0" w:uiPriority="64" w:unhideWhenUsed="0"/>
+    <w:lsdException w:name="Medium List 1" w:locked="0" w:semiHidden="0" w:uiPriority="65" w:unhideWhenUsed="0"/>
+    <w:lsdException w:name="Medium List 2" w:locked="0" w:semiHidden="0" w:uiPriority="66" w:unhideWhenUsed="0"/>
+    <w:lsdException w:name="Medium Grid 1" w:locked="0" w:semiHidden="0" w:uiPriority="67" w:unhideWhenUsed="0"/>
+    <w:lsdException w:name="Medium Grid 2" w:locked="0" w:semiHidden="0" w:uiPriority="68" w:unhideWhenUsed="0"/>
+    <w:lsdException w:name="Medium Grid 3" w:locked="0" w:semiHidden="0" w:uiPriority="69" w:unhideWhenUsed="0"/>
+    <w:lsdException w:name="Dark List" w:locked="0" w:semiHidden="0" w:uiPriority="70" w:unhideWhenUsed="0"/>
+    <w:lsdException w:name="Colorful Shading" w:locked="0" w:semiHidden="0" w:uiPriority="71" w:unhideWhenUsed="0"/>
+    <w:lsdException w:name="Colorful List" w:locked="0" w:semiHidden="0" w:uiPriority="72" w:unhideWhenUsed="0"/>
+    <w:lsdException w:name="Colorful Grid" w:locked="0" w:semiHidden="0" w:uiPriority="73" w:unhideWhenUsed="0"/>
+    <w:lsdException w:name="Light Shading Accent 1" w:locked="0" w:semiHidden="0" w:uiPriority="60" w:unhideWhenUsed="0"/>
+    <w:lsdException w:name="Light List Accent 1" w:locked="0" w:semiHidden="0" w:uiPriority="61" w:unhideWhenUsed="0"/>
+    <w:lsdException w:name="Light Grid Accent 1" w:locked="0" w:semiHidden="0" w:uiPriority="62" w:unhideWhenUsed="0"/>
+    <w:lsdException w:name="Medium Shading 1 Accent 1" w:locked="0" w:semiHidden="0" w:uiPriority="63" w:unhideWhenUsed="0"/>
+    <w:lsdException w:name="Medium Shading 2 Accent 1" w:locked="0" w:semiHidden="0" w:uiPriority="64" w:unhideWhenUsed="0"/>
+    <w:lsdException w:name="Medium List 1 Accent 1" w:locked="0" w:semiHidden="0" w:uiPriority="65" w:unhideWhenUsed="0"/>
+    <w:lsdException w:name="Revision" w:locked="0" w:unhideWhenUsed="0"/>
+    <w:lsdException w:name="List Paragraph" w:locked="0" w:semiHidden="0" w:uiPriority="34" w:unhideWhenUsed="0" w:qFormat="1"/>
+    <w:lsdException w:name="Quote" w:locked="0" w:semiHidden="0" w:uiPriority="29" w:unhideWhenUsed="0" w:qFormat="1"/>
+    <w:lsdException w:name="Intense Quote" w:locked="0" w:semiHidden="0" w:uiPriority="30" w:unhideWhenUsed="0" w:qFormat="1"/>
+    <w:lsdException w:name="Medium List 2 Accent 1" w:locked="0" w:semiHidden="0" w:uiPriority="66" w:unhideWhenUsed="0"/>
+    <w:lsdException w:name="Medium Grid 1 Accent 1" w:locked="0" w:semiHidden="0" w:uiPriority="67" w:unhideWhenUsed="0"/>
+    <w:lsdException w:name="Medium Grid 2 Accent 1" w:locked="0" w:semiHidden="0" w:uiPriority="68" w:unhideWhenUsed="0"/>
+    <w:lsdException w:name="Medium Grid 3 Accent 1" w:locked="0" w:semiHidden="0" w:uiPriority="69" w:unhideWhenUsed="0"/>
+    <w:lsdException w:name="Dark List Accent 1" w:locked="0" w:semiHidden="0" w:uiPriority="70" w:unhideWhenUsed="0"/>
+    <w:lsdException w:name="Colorful Shading Accent 1" w:locked="0" w:semiHidden="0" w:uiPriority="71" w:unhideWhenUsed="0"/>
+    <w:lsdException w:name="Colorful List Accent 1" w:locked="0" w:semiHidden="0" w:uiPriority="72" w:unhideWhenUsed="0"/>
+    <w:lsdException w:name="Colorful Grid Accent 1" w:locked="0" w:semiHidden="0" w:uiPriority="73" w:unhideWhenUsed="0"/>
+    <w:lsdException w:name="Light Shading Accent 2" w:locked="0" w:semiHidden="0" w:uiPriority="60" w:unhideWhenUsed="0"/>
+    <w:lsdException w:name="Light List Accent 2" w:locked="0" w:semiHidden="0" w:uiPriority="61" w:unhideWhenUsed="0"/>
+    <w:lsdException w:name="Light Grid Accent 2" w:locked="0" w:semiHidden="0" w:uiPriority="62" w:unhideWhenUsed="0"/>
+    <w:lsdException w:name="Medium Shading 1 Accent 2" w:locked="0" w:semiHidden="0" w:uiPriority="63" w:unhideWhenUsed="0"/>
+    <w:lsdException w:name="Medium Shading 2 Accent 2" w:locked="0" w:semiHidden="0" w:uiPriority="64" w:unhideWhenUsed="0"/>
+    <w:lsdException w:name="Medium List 1 Accent 2" w:locked="0" w:semiHidden="0" w:uiPriority="65" w:unhideWhenUsed="0"/>
+    <w:lsdException w:name="Medium List 2 Accent 2" w:locked="0" w:semiHidden="0" w:uiPriority="66" w:unhideWhenUsed="0"/>
+    <w:lsdException w:name="Medium Grid 1 Accent 2" w:locked="0" w:semiHidden="0" w:uiPriority="67" w:unhideWhenUsed="0"/>
+    <w:lsdException w:name="Medium Grid 2 Accent 2" w:locked="0" w:semiHidden="0" w:uiPriority="68" w:unhideWhenUsed="0"/>
+    <w:lsdException w:name="Medium Grid 3 Accent 2" w:locked="0" w:semiHidden="0" w:uiPriority="69" w:unhideWhenUsed="0"/>
+    <w:lsdException w:name="Dark List Accent 2" w:locked="0" w:semiHidden="0" w:uiPriority="70" w:unhideWhenUsed="0"/>
+    <w:lsdException w:name="Colorful Shading Accent 2" w:locked="0" w:semiHidden="0" w:uiPriority="71" w:unhideWhenUsed="0"/>
+    <w:lsdException w:name="Colorful List Accent 2" w:locked="0" w:semiHidden="0" w:uiPriority="72" w:unhideWhenUsed="0"/>
+    <w:lsdException w:name="Colorful Grid Accent 2" w:locked="0" w:semiHidden="0" w:uiPriority="73" w:unhideWhenUsed="0"/>
+    <w:lsdException w:name="Light Shading Accent 3" w:locked="0" w:semiHidden="0" w:uiPriority="60" w:unhideWhenUsed="0"/>
+    <w:lsdException w:name="Light List Accent 3" w:locked="0" w:semiHidden="0" w:uiPriority="61" w:unhideWhenUsed="0"/>
+    <w:lsdException w:name="Light Grid Accent 3" w:locked="0" w:semiHidden="0" w:uiPriority="62" w:unhideWhenUsed="0"/>
+    <w:lsdException w:name="Medium Shading 1 Accent 3" w:locked="0" w:semiHidden="0" w:uiPriority="63" w:unhideWhenUsed="0"/>
+    <w:lsdException w:name="Medium Shading 2 Accent 3" w:locked="0" w:semiHidden="0" w:uiPriority="64" w:unhideWhenUsed="0"/>
+    <w:lsdException w:name="Medium List 1 Accent 3" w:locked="0" w:semiHidden="0" w:uiPriority="65" w:unhideWhenUsed="0"/>
+    <w:lsdException w:name="Medium List 2 Accent 3" w:locked="0" w:semiHidden="0" w:uiPriority="66" w:unhideWhenUsed="0"/>
+    <w:lsdException w:name="Medium Grid 1 Accent 3" w:locked="0" w:semiHidden="0" w:uiPriority="67" w:unhideWhenUsed="0"/>
+    <w:lsdException w:name="Medium Grid 2 Accent 3" w:locked="0" w:semiHidden="0" w:uiPriority="68" w:unhideWhenUsed="0"/>
+    <w:lsdException w:name="Medium Grid 3 Accent 3" w:locked="0" w:semiHidden="0" w:uiPriority="69" w:unhideWhenUsed="0"/>
+    <w:lsdException w:name="Dark List Accent 3" w:locked="0" w:semiHidden="0" w:uiPriority="70" w:unhideWhenUsed="0"/>
+    <w:lsdException w:name="Colorful Shading Accent 3" w:locked="0" w:semiHidden="0" w:uiPriority="71" w:unhideWhenUsed="0"/>
+    <w:lsdException w:name="Colorful List Accent 3" w:locked="0" w:semiHidden="0" w:uiPriority="72" w:unhideWhenUsed="0"/>
+    <w:lsdException w:name="Colorful Grid Accent 3" w:locked="0" w:semiHidden="0" w:uiPriority="73" w:unhideWhenUsed="0"/>
+    <w:lsdException w:name="Light Shading Accent 4" w:locked="0" w:semiHidden="0" w:uiPriority="60" w:unhideWhenUsed="0"/>
+    <w:lsdException w:name="Light List Accent 4" w:locked="0" w:semiHidden="0" w:uiPriority="61" w:unhideWhenUsed="0"/>
+    <w:lsdException w:name="Light Grid Accent 4" w:locked="0" w:semiHidden="0" w:uiPriority="62" w:unhideWhenUsed="0"/>
+    <w:lsdException w:name="Medium Shading 1 Accent 4" w:locked="0" w:semiHidden="0" w:uiPriority="63" w:unhideWhenUsed="0"/>
+    <w:lsdException w:name="Medium Shading 2 Accent 4" w:locked="0" w:semiHidden="0" w:uiPriority="64" w:unhideWhenUsed="0"/>
+    <w:lsdException w:name="Medium List 1 Accent 4" w:locked="0" w:semiHidden="0" w:uiPriority="65" w:unhideWhenUsed="0"/>
+    <w:lsdException w:name="Medium List 2 Accent 4" w:locked="0" w:semiHidden="0" w:uiPriority="66" w:unhideWhenUsed="0"/>
+    <w:lsdException w:name="Medium Grid 1 Accent 4" w:locked="0" w:semiHidden="0" w:uiPriority="67" w:unhideWhenUsed="0"/>
+    <w:lsdException w:name="Medium Grid 2 Accent 4" w:locked="0" w:semiHidden="0" w:uiPriority="68" w:unhideWhenUsed="0"/>
+    <w:lsdException w:name="Medium Grid 3 Accent 4" w:locked="0" w:semiHidden="0" w:uiPriority="69" w:unhideWhenUsed="0"/>
+    <w:lsdException w:name="Dark List Accent 4" w:locked="0" w:semiHidden="0" w:uiPriority="70" w:unhideWhenUsed="0"/>
+    <w:lsdException w:name="Colorful Shading Accent 4" w:locked="0" w:semiHidden="0" w:uiPriority="71" w:unhideWhenUsed="0"/>
+    <w:lsdException w:name="Colorful List Accent 4" w:locked="0" w:semiHidden="0" w:uiPriority="72" w:unhideWhenUsed="0"/>
+    <w:lsdException w:name="Colorful Grid Accent 4" w:locked="0" w:semiHidden="0" w:uiPriority="73" w:unhideWhenUsed="0"/>
+    <w:lsdException w:name="Light Shading Accent 5" w:locked="0" w:semiHidden="0" w:uiPriority="60" w:unhideWhenUsed="0"/>
+    <w:lsdException w:name="Light List Accent 5" w:locked="0" w:semiHidden="0" w:uiPriority="61" w:unhideWhenUsed="0"/>
+    <w:lsdException w:name="Light Grid Accent 5" w:locked="0" w:semiHidden="0" w:uiPriority="62" w:unhideWhenUsed="0"/>
+    <w:lsdException w:name="Medium Shading 1 Accent 5" w:locked="0" w:semiHidden="0" w:uiPriority="63" w:unhideWhenUsed="0"/>
+    <w:lsdException w:name="Medium Shading 2 Accent 5" w:locked="0" w:semiHidden="0" w:uiPriority="64" w:unhideWhenUsed="0"/>
+    <w:lsdException w:name="Medium List 1 Accent 5" w:locked="0" w:semiHidden="0" w:uiPriority="65" w:unhideWhenUsed="0"/>
+    <w:lsdException w:name="Medium List 2 Accent 5" w:locked="0" w:semiHidden="0" w:uiPriority="66" w:unhideWhenUsed="0"/>
+    <w:lsdException w:name="Medium Grid 1 Accent 5" w:locked="0" w:semiHidden="0" w:uiPriority="67" w:unhideWhenUsed="0"/>
+    <w:lsdException w:name="Medium Grid 2 Accent 5" w:locked="0" w:semiHidden="0" w:uiPriority="68" w:unhideWhenUsed="0"/>
+    <w:lsdException w:name="Medium Grid 3 Accent 5" w:locked="0" w:semiHidden="0" w:uiPriority="69" w:unhideWhenUsed="0"/>
+    <w:lsdException w:name="Dark List Accent 5" w:locked="0" w:semiHidden="0" w:uiPriority="70" w:unhideWhenUsed="0"/>
+    <w:lsdException w:name="Colorful Shading Accent 5" w:locked="0" w:semiHidden="0" w:uiPriority="71" w:unhideWhenUsed="0"/>
+    <w:lsdException w:name="Colorful List Accent 5" w:locked="0" w:semiHidden="0" w:uiPriority="72" w:unhideWhenUsed="0"/>
+    <w:lsdException w:name="Colorful Grid Accent 5" w:locked="0" w:semiHidden="0" w:uiPriority="73" w:unhideWhenUsed="0"/>
+    <w:lsdException w:name="Light Shading Accent 6" w:locked="0" w:semiHidden="0" w:uiPriority="60" w:unhideWhenUsed="0"/>
+    <w:lsdException w:name="Light List Accent 6" w:locked="0" w:semiHidden="0" w:uiPriority="61" w:unhideWhenUsed="0"/>
+    <w:lsdException w:name="Light Grid Accent 6" w:locked="0" w:semiHidden="0" w:uiPriority="62" w:unhideWhenUsed="0"/>
+    <w:lsdException w:name="Medium Shading 1 Accent 6" w:locked="0" w:semiHidden="0" w:uiPriority="63" w:unhideWhenUsed="0"/>
+    <w:lsdException w:name="Medium Shading 2 Accent 6" w:locked="0" w:semiHidden="0" w:uiPriority="64" w:unhideWhenUsed="0"/>
+    <w:lsdException w:name="Medium List 1 Accent 6" w:locked="0" w:semiHidden="0" w:uiPriority="65" w:unhideWhenUsed="0"/>
+    <w:lsdException w:name="Medium List 2 Accent 6" w:locked="0" w:semiHidden="0" w:uiPriority="66" w:unhideWhenUsed="0"/>
+    <w:lsdException w:name="Medium Grid 1 Accent 6" w:locked="0" w:semiHidden="0" w:uiPriority="67" w:unhideWhenUsed="0"/>
+    <w:lsdException w:name="Medium Grid 2 Accent 6" w:locked="0" w:semiHidden="0" w:uiPriority="68" w:unhideWhenUsed="0"/>
+    <w:lsdException w:name="Medium Grid 3 Accent 6" w:locked="0" w:semiHidden="0" w:uiPriority="69" w:unhideWhenUsed="0"/>
+    <w:lsdException w:name="Dark List Accent 6" w:locked="0" w:semiHidden="0" w:uiPriority="70" w:unhideWhenUsed="0"/>
+    <w:lsdException w:name="Colorful Shading Accent 6" w:locked="0" w:semiHidden="0" w:uiPriority="71" w:unhideWhenUsed="0"/>
+    <w:lsdException w:name="Colorful List Accent 6" w:locked="0" w:semiHidden="0" w:uiPriority="72" w:unhideWhenUsed="0"/>
+    <w:lsdException w:name="Colorful Grid Accent 6" w:locked="0" w:semiHidden="0" w:uiPriority="73" w:unhideWhenUsed="0"/>
+    <w:lsdException w:name="Subtle Emphasis" w:locked="0" w:semiHidden="0" w:uiPriority="19" w:unhideWhenUsed="0" w:qFormat="1"/>
+    <w:lsdException w:name="Intense Emphasis" w:locked="0" w:semiHidden="0" w:uiPriority="21" w:unhideWhenUsed="0" w:qFormat="1"/>
+    <w:lsdException w:name="Subtle Reference" w:locked="0" w:semiHidden="0" w:uiPriority="31" w:unhideWhenUsed="0" w:qFormat="1"/>
+    <w:lsdException w:name="Intense Reference" w:locked="0" w:semiHidden="0" w:uiPriority="32" w:unhideWhenUsed="0" w:qFormat="1"/>
+    <w:lsdException w:name="Book Title" w:locked="0" w:semiHidden="0" w:uiPriority="33" w:unhideWhenUsed="0" w:qFormat="1"/>
+    <w:lsdException w:name="Bibliography" w:locked="0" w:uiPriority="37"/>
+    <w:lsdException w:name="TOC Heading" w:locked="0" w:semiHidden="0" w:uiPriority="39" w:unhideWhenUsed="0" w:qFormat="1"/>
   </w:latentStyles>
   <w:style w:type="paragraph" w:default="1" w:styleId="Normal">
     <w:name w:val="Normal"/>
@@ -56097,7 +56121,7 @@
     <w:locked/>
     <w:rsid w:val="00FF1A6F"/>
     <w:rPr>
-      <w:rFonts w:ascii="Arial" w:hAnsi="Arial"/>
+      <w:rFonts w:ascii="Arial" w:hAnsi="Arial" w:cs="Times New Roman"/>
       <w:b/>
       <w:caps/>
       <w:kern w:val="32"/>
@@ -56113,7 +56137,7 @@
     <w:locked/>
     <w:rsid w:val="00FF1A6F"/>
     <w:rPr>
-      <w:rFonts w:ascii="Arial" w:hAnsi="Arial"/>
+      <w:rFonts w:ascii="Arial" w:hAnsi="Arial" w:cs="Times New Roman"/>
       <w:b/>
       <w:sz w:val="28"/>
       <w:lang w:val="es-PE"/>
@@ -56127,7 +56151,7 @@
     <w:locked/>
     <w:rsid w:val="00FF1A6F"/>
     <w:rPr>
-      <w:rFonts w:ascii="Arial" w:hAnsi="Arial"/>
+      <w:rFonts w:ascii="Arial" w:hAnsi="Arial" w:cs="Times New Roman"/>
       <w:b/>
       <w:sz w:val="26"/>
       <w:lang w:val="es-PE"/>
@@ -56141,7 +56165,7 @@
     <w:locked/>
     <w:rsid w:val="003E5375"/>
     <w:rPr>
-      <w:rFonts w:ascii="Cambria" w:hAnsi="Cambria"/>
+      <w:rFonts w:ascii="Cambria" w:hAnsi="Cambria" w:cs="Times New Roman"/>
       <w:color w:val="404040"/>
       <w:lang w:val="es-PE"/>
     </w:rPr>
@@ -56154,7 +56178,7 @@
     <w:locked/>
     <w:rsid w:val="003E5375"/>
     <w:rPr>
-      <w:rFonts w:ascii="Cambria" w:hAnsi="Cambria"/>
+      <w:rFonts w:ascii="Cambria" w:hAnsi="Cambria" w:cs="Times New Roman"/>
       <w:i/>
       <w:color w:val="404040"/>
       <w:lang w:val="es-PE"/>
@@ -56306,7 +56330,7 @@
     <w:locked/>
     <w:rsid w:val="001E0CF0"/>
     <w:rPr>
-      <w:rFonts w:ascii="Arial" w:hAnsi="Arial"/>
+      <w:rFonts w:ascii="Arial" w:hAnsi="Arial" w:cs="Times New Roman"/>
       <w:b/>
       <w:sz w:val="20"/>
       <w:lang w:eastAsia="es-ES"/>
@@ -56420,7 +56444,7 @@
     <w:locked/>
     <w:rsid w:val="001E0CF0"/>
     <w:rPr>
-      <w:rFonts w:ascii="Tahoma" w:hAnsi="Tahoma"/>
+      <w:rFonts w:ascii="Tahoma" w:hAnsi="Tahoma" w:cs="Times New Roman"/>
       <w:sz w:val="16"/>
     </w:rPr>
   </w:style>
@@ -56473,6 +56497,7 @@
     <w:locked/>
     <w:rsid w:val="0012643E"/>
     <w:rPr>
+      <w:rFonts w:cs="Times New Roman"/>
       <w:lang w:val="es-ES" w:eastAsia="en-US"/>
     </w:rPr>
   </w:style>
@@ -56606,7 +56631,7 @@
     <w:locked/>
     <w:rsid w:val="00EA643D"/>
     <w:rPr>
-      <w:rFonts w:ascii="Times New Roman" w:hAnsi="Times New Roman"/>
+      <w:rFonts w:ascii="Times New Roman" w:hAnsi="Times New Roman" w:cs="Times New Roman"/>
     </w:rPr>
   </w:style>
   <w:style w:type="paragraph" w:styleId="List2">
@@ -56642,6 +56667,7 @@
     <w:locked/>
     <w:rsid w:val="003E5375"/>
     <w:rPr>
+      <w:rFonts w:cs="Times New Roman"/>
       <w:sz w:val="22"/>
       <w:lang w:val="es-PE"/>
     </w:rPr>
@@ -56677,7 +56703,7 @@
     <w:locked/>
     <w:rsid w:val="003E5375"/>
     <w:rPr>
-      <w:rFonts w:ascii="Cambria" w:hAnsi="Cambria"/>
+      <w:rFonts w:ascii="Cambria" w:hAnsi="Cambria" w:cs="Times New Roman"/>
       <w:i/>
       <w:color w:val="4F81BD"/>
       <w:spacing w:val="15"/>
@@ -56734,9 +56760,6 @@
     <w:uiPriority w:val="99"/>
     <w:locked/>
     <w:rsid w:val="003E5375"/>
-    <w:rPr>
-      <w:rFonts w:cs="Times New Roman"/>
-    </w:rPr>
   </w:style>
   <w:style w:type="paragraph" w:styleId="BodyTextIndent2">
     <w:name w:val="Body Text Indent 2"/>
@@ -56761,6 +56784,7 @@
     <w:locked/>
     <w:rsid w:val="00D0791E"/>
     <w:rPr>
+      <w:rFonts w:cs="Times New Roman"/>
       <w:sz w:val="22"/>
       <w:lang w:val="es-ES"/>
     </w:rPr>
@@ -56952,7 +56976,7 @@
     <w:locked/>
     <w:rsid w:val="00A07F7F"/>
     <w:rPr>
-      <w:rFonts w:ascii="Times New Roman" w:hAnsi="Times New Roman"/>
+      <w:rFonts w:ascii="Times New Roman" w:hAnsi="Times New Roman" w:cs="Times New Roman"/>
       <w:sz w:val="24"/>
       <w:lang w:val="es-ES_tradnl" w:eastAsia="es-ES"/>
     </w:rPr>
@@ -57016,7 +57040,7 @@
   </w:style>
   <w:style w:type="numbering" w:customStyle="1" w:styleId="EstiloEsquemanumerado">
     <w:name w:val="Estilo Esquema numerado"/>
-    <w:rsid w:val="00C4571D"/>
+    <w:rsid w:val="00A433AA"/>
     <w:pPr>
       <w:numPr>
         <w:numId w:val="7"/>

</xml_diff>